<commit_message>
update masala mix recipes
</commit_message>
<xml_diff>
--- a/my_notes/health/masala_mix/masala_mix.docx
+++ b/my_notes/health/masala_mix/masala_mix.docx
@@ -5,7 +5,7 @@
     <w:tbl>
       <w:tblPr>
         <w:tblStyle w:val="TableGridLight"/>
-        <w:tblpPr w:leftFromText="180" w:rightFromText="180" w:vertAnchor="page" w:horzAnchor="margin" w:tblpY="1246"/>
+        <w:tblpPr w:leftFromText="180" w:rightFromText="180" w:vertAnchor="page" w:horzAnchor="margin" w:tblpY="1306"/>
         <w:tblW w:w="0" w:type="auto"/>
         <w:tblLook w:val="04A0" w:firstRow="1" w:lastRow="0" w:firstColumn="1" w:lastColumn="0" w:noHBand="0" w:noVBand="1"/>
       </w:tblPr>
@@ -251,15 +251,17 @@
               <w:rPr>
                 <w:b/>
                 <w:bCs/>
-                <w:szCs w:val="22"/>
-              </w:rPr>
-            </w:pPr>
-            <w:r>
-              <w:rPr>
-                <w:rFonts w:ascii="Nirmala UI" w:hAnsi="Nirmala UI" w:cs="Nirmala UI"/>
-                <w:b/>
-                <w:bCs/>
-                <w:szCs w:val="22"/>
+                <w:sz w:val="20"/>
+                <w:szCs w:val="20"/>
+              </w:rPr>
+            </w:pPr>
+            <w:r>
+              <w:rPr>
+                <w:rFonts w:ascii="Nirmala UI" w:hAnsi="Nirmala UI" w:cs="Nirmala UI"/>
+                <w:b/>
+                <w:bCs/>
+                <w:sz w:val="20"/>
+                <w:szCs w:val="20"/>
               </w:rPr>
               <w:t>জিরা</w:t>
             </w:r>
@@ -389,15 +391,17 @@
               <w:rPr>
                 <w:b/>
                 <w:bCs/>
-                <w:szCs w:val="22"/>
-              </w:rPr>
-            </w:pPr>
-            <w:r>
-              <w:rPr>
-                <w:rFonts w:ascii="Nirmala UI" w:hAnsi="Nirmala UI" w:cs="Nirmala UI"/>
-                <w:b/>
-                <w:bCs/>
-                <w:szCs w:val="22"/>
+                <w:sz w:val="20"/>
+                <w:szCs w:val="20"/>
+              </w:rPr>
+            </w:pPr>
+            <w:r>
+              <w:rPr>
+                <w:rFonts w:ascii="Nirmala UI" w:hAnsi="Nirmala UI" w:cs="Nirmala UI"/>
+                <w:b/>
+                <w:bCs/>
+                <w:sz w:val="20"/>
+                <w:szCs w:val="20"/>
               </w:rPr>
               <w:t>ধনিয়া</w:t>
             </w:r>
@@ -514,15 +518,17 @@
               <w:rPr>
                 <w:b/>
                 <w:bCs/>
-                <w:szCs w:val="22"/>
-              </w:rPr>
-            </w:pPr>
-            <w:r>
-              <w:rPr>
-                <w:rFonts w:ascii="Nirmala UI" w:hAnsi="Nirmala UI" w:cs="Nirmala UI"/>
-                <w:b/>
-                <w:bCs/>
-                <w:szCs w:val="22"/>
+                <w:sz w:val="20"/>
+                <w:szCs w:val="20"/>
+              </w:rPr>
+            </w:pPr>
+            <w:r>
+              <w:rPr>
+                <w:rFonts w:ascii="Nirmala UI" w:hAnsi="Nirmala UI" w:cs="Nirmala UI"/>
+                <w:b/>
+                <w:bCs/>
+                <w:sz w:val="20"/>
+                <w:szCs w:val="20"/>
               </w:rPr>
               <w:t>লবঙ্গ</w:t>
             </w:r>
@@ -665,15 +671,17 @@
               <w:rPr>
                 <w:b/>
                 <w:bCs/>
-                <w:szCs w:val="22"/>
-              </w:rPr>
-            </w:pPr>
-            <w:r>
-              <w:rPr>
-                <w:rFonts w:ascii="Nirmala UI" w:hAnsi="Nirmala UI" w:cs="Nirmala UI"/>
-                <w:b/>
-                <w:bCs/>
-                <w:szCs w:val="22"/>
+                <w:sz w:val="20"/>
+                <w:szCs w:val="20"/>
+              </w:rPr>
+            </w:pPr>
+            <w:r>
+              <w:rPr>
+                <w:rFonts w:ascii="Nirmala UI" w:hAnsi="Nirmala UI" w:cs="Nirmala UI"/>
+                <w:b/>
+                <w:bCs/>
+                <w:sz w:val="20"/>
+                <w:szCs w:val="20"/>
               </w:rPr>
               <w:t>এলাচ</w:t>
             </w:r>
@@ -816,15 +824,17 @@
               <w:rPr>
                 <w:b/>
                 <w:bCs/>
-                <w:szCs w:val="22"/>
-              </w:rPr>
-            </w:pPr>
-            <w:r>
-              <w:rPr>
-                <w:rFonts w:ascii="Nirmala UI" w:hAnsi="Nirmala UI" w:cs="Nirmala UI"/>
-                <w:b/>
-                <w:bCs/>
-                <w:szCs w:val="22"/>
+                <w:sz w:val="20"/>
+                <w:szCs w:val="20"/>
+              </w:rPr>
+            </w:pPr>
+            <w:r>
+              <w:rPr>
+                <w:rFonts w:ascii="Nirmala UI" w:hAnsi="Nirmala UI" w:cs="Nirmala UI"/>
+                <w:b/>
+                <w:bCs/>
+                <w:sz w:val="20"/>
+                <w:szCs w:val="20"/>
               </w:rPr>
               <w:t>দারুচিনি</w:t>
             </w:r>
@@ -954,15 +964,17 @@
               <w:rPr>
                 <w:b/>
                 <w:bCs/>
-                <w:szCs w:val="22"/>
-              </w:rPr>
-            </w:pPr>
-            <w:r>
-              <w:rPr>
-                <w:rFonts w:ascii="Nirmala UI" w:hAnsi="Nirmala UI" w:cs="Nirmala UI"/>
-                <w:b/>
-                <w:bCs/>
-                <w:szCs w:val="22"/>
+                <w:sz w:val="20"/>
+                <w:szCs w:val="20"/>
+              </w:rPr>
+            </w:pPr>
+            <w:r>
+              <w:rPr>
+                <w:rFonts w:ascii="Nirmala UI" w:hAnsi="Nirmala UI" w:cs="Nirmala UI"/>
+                <w:b/>
+                <w:bCs/>
+                <w:sz w:val="20"/>
+                <w:szCs w:val="20"/>
               </w:rPr>
               <w:t>গোলমরিচ</w:t>
             </w:r>
@@ -1092,15 +1104,17 @@
               <w:rPr>
                 <w:b/>
                 <w:bCs/>
-                <w:szCs w:val="22"/>
-              </w:rPr>
-            </w:pPr>
-            <w:r>
-              <w:rPr>
-                <w:rFonts w:ascii="Nirmala UI" w:hAnsi="Nirmala UI" w:cs="Nirmala UI"/>
-                <w:b/>
-                <w:bCs/>
-                <w:szCs w:val="22"/>
+                <w:sz w:val="20"/>
+                <w:szCs w:val="20"/>
+              </w:rPr>
+            </w:pPr>
+            <w:r>
+              <w:rPr>
+                <w:rFonts w:ascii="Nirmala UI" w:hAnsi="Nirmala UI" w:cs="Nirmala UI"/>
+                <w:b/>
+                <w:bCs/>
+                <w:sz w:val="20"/>
+                <w:szCs w:val="20"/>
               </w:rPr>
               <w:t>শুকনা</w:t>
             </w:r>
@@ -1108,7 +1122,8 @@
               <w:rPr>
                 <w:b/>
                 <w:bCs/>
-                <w:szCs w:val="22"/>
+                <w:sz w:val="20"/>
+                <w:szCs w:val="20"/>
               </w:rPr>
               <w:t xml:space="preserve"> </w:t>
             </w:r>
@@ -1117,7 +1132,8 @@
                 <w:rFonts w:ascii="Nirmala UI" w:hAnsi="Nirmala UI" w:cs="Nirmala UI"/>
                 <w:b/>
                 <w:bCs/>
-                <w:szCs w:val="22"/>
+                <w:sz w:val="20"/>
+                <w:szCs w:val="20"/>
               </w:rPr>
               <w:t>মরিচ</w:t>
             </w:r>
@@ -1234,15 +1250,17 @@
               <w:rPr>
                 <w:b/>
                 <w:bCs/>
-                <w:szCs w:val="22"/>
-              </w:rPr>
-            </w:pPr>
-            <w:r>
-              <w:rPr>
-                <w:rFonts w:ascii="Nirmala UI" w:hAnsi="Nirmala UI" w:cs="Nirmala UI"/>
-                <w:b/>
-                <w:bCs/>
-                <w:szCs w:val="22"/>
+                <w:sz w:val="20"/>
+                <w:szCs w:val="20"/>
+              </w:rPr>
+            </w:pPr>
+            <w:r>
+              <w:rPr>
+                <w:rFonts w:ascii="Nirmala UI" w:hAnsi="Nirmala UI" w:cs="Nirmala UI"/>
+                <w:b/>
+                <w:bCs/>
+                <w:sz w:val="20"/>
+                <w:szCs w:val="20"/>
               </w:rPr>
               <w:t>মেথি</w:t>
             </w:r>
@@ -1398,15 +1416,17 @@
               <w:rPr>
                 <w:b/>
                 <w:bCs/>
-                <w:szCs w:val="22"/>
-              </w:rPr>
-            </w:pPr>
-            <w:r>
-              <w:rPr>
-                <w:rFonts w:ascii="Nirmala UI" w:hAnsi="Nirmala UI" w:cs="Nirmala UI"/>
-                <w:b/>
-                <w:bCs/>
-                <w:szCs w:val="22"/>
+                <w:sz w:val="20"/>
+                <w:szCs w:val="20"/>
+              </w:rPr>
+            </w:pPr>
+            <w:r>
+              <w:rPr>
+                <w:rFonts w:ascii="Nirmala UI" w:hAnsi="Nirmala UI" w:cs="Nirmala UI"/>
+                <w:b/>
+                <w:bCs/>
+                <w:sz w:val="20"/>
+                <w:szCs w:val="20"/>
               </w:rPr>
               <w:t>হলুদ</w:t>
             </w:r>
@@ -1414,7 +1434,8 @@
               <w:rPr>
                 <w:b/>
                 <w:bCs/>
-                <w:szCs w:val="22"/>
+                <w:sz w:val="20"/>
+                <w:szCs w:val="20"/>
               </w:rPr>
               <w:t xml:space="preserve"> </w:t>
             </w:r>
@@ -1423,7 +1444,8 @@
                 <w:rFonts w:ascii="Nirmala UI" w:hAnsi="Nirmala UI" w:cs="Nirmala UI"/>
                 <w:b/>
                 <w:bCs/>
-                <w:szCs w:val="22"/>
+                <w:sz w:val="20"/>
+                <w:szCs w:val="20"/>
               </w:rPr>
               <w:t>গুঁড়া</w:t>
             </w:r>
@@ -1539,15 +1561,17 @@
               <w:rPr>
                 <w:b/>
                 <w:bCs/>
-                <w:szCs w:val="22"/>
-              </w:rPr>
-            </w:pPr>
-            <w:r>
-              <w:rPr>
-                <w:rFonts w:ascii="Nirmala UI" w:hAnsi="Nirmala UI" w:cs="Nirmala UI"/>
-                <w:b/>
-                <w:bCs/>
-                <w:szCs w:val="22"/>
+                <w:sz w:val="20"/>
+                <w:szCs w:val="20"/>
+              </w:rPr>
+            </w:pPr>
+            <w:r>
+              <w:rPr>
+                <w:rFonts w:ascii="Nirmala UI" w:hAnsi="Nirmala UI" w:cs="Nirmala UI"/>
+                <w:b/>
+                <w:bCs/>
+                <w:sz w:val="20"/>
+                <w:szCs w:val="20"/>
               </w:rPr>
               <w:t>আদা</w:t>
             </w:r>
@@ -1555,7 +1579,8 @@
               <w:rPr>
                 <w:b/>
                 <w:bCs/>
-                <w:szCs w:val="22"/>
+                <w:sz w:val="20"/>
+                <w:szCs w:val="20"/>
               </w:rPr>
               <w:t xml:space="preserve"> </w:t>
             </w:r>
@@ -1564,7 +1589,8 @@
                 <w:rFonts w:ascii="Nirmala UI" w:hAnsi="Nirmala UI" w:cs="Nirmala UI"/>
                 <w:b/>
                 <w:bCs/>
-                <w:szCs w:val="22"/>
+                <w:sz w:val="20"/>
+                <w:szCs w:val="20"/>
               </w:rPr>
               <w:t>গুঁড়া</w:t>
             </w:r>
@@ -1706,15 +1732,17 @@
               <w:rPr>
                 <w:b/>
                 <w:bCs/>
-                <w:szCs w:val="22"/>
-              </w:rPr>
-            </w:pPr>
-            <w:r>
-              <w:rPr>
-                <w:rFonts w:ascii="Nirmala UI" w:hAnsi="Nirmala UI" w:cs="Nirmala UI"/>
-                <w:b/>
-                <w:bCs/>
-                <w:szCs w:val="22"/>
+                <w:sz w:val="20"/>
+                <w:szCs w:val="20"/>
+              </w:rPr>
+            </w:pPr>
+            <w:r>
+              <w:rPr>
+                <w:rFonts w:ascii="Nirmala UI" w:hAnsi="Nirmala UI" w:cs="Nirmala UI"/>
+                <w:b/>
+                <w:bCs/>
+                <w:sz w:val="20"/>
+                <w:szCs w:val="20"/>
               </w:rPr>
               <w:t>রসুন</w:t>
             </w:r>
@@ -1722,7 +1750,8 @@
               <w:rPr>
                 <w:b/>
                 <w:bCs/>
-                <w:szCs w:val="22"/>
+                <w:sz w:val="20"/>
+                <w:szCs w:val="20"/>
               </w:rPr>
               <w:t xml:space="preserve"> </w:t>
             </w:r>
@@ -1731,7 +1760,8 @@
                 <w:rFonts w:ascii="Nirmala UI" w:hAnsi="Nirmala UI" w:cs="Nirmala UI"/>
                 <w:b/>
                 <w:bCs/>
-                <w:szCs w:val="22"/>
+                <w:sz w:val="20"/>
+                <w:szCs w:val="20"/>
               </w:rPr>
               <w:t>গুঁড়া</w:t>
             </w:r>
@@ -1886,15 +1916,17 @@
               <w:rPr>
                 <w:b/>
                 <w:bCs/>
-                <w:szCs w:val="22"/>
-              </w:rPr>
-            </w:pPr>
-            <w:r>
-              <w:rPr>
-                <w:rFonts w:ascii="Nirmala UI" w:hAnsi="Nirmala UI" w:cs="Nirmala UI"/>
-                <w:b/>
-                <w:bCs/>
-                <w:szCs w:val="22"/>
+                <w:sz w:val="20"/>
+                <w:szCs w:val="20"/>
+              </w:rPr>
+            </w:pPr>
+            <w:r>
+              <w:rPr>
+                <w:rFonts w:ascii="Nirmala UI" w:hAnsi="Nirmala UI" w:cs="Nirmala UI"/>
+                <w:b/>
+                <w:bCs/>
+                <w:sz w:val="20"/>
+                <w:szCs w:val="20"/>
               </w:rPr>
               <w:t>শাহী</w:t>
             </w:r>
@@ -1902,7 +1934,8 @@
               <w:rPr>
                 <w:b/>
                 <w:bCs/>
-                <w:szCs w:val="22"/>
+                <w:sz w:val="20"/>
+                <w:szCs w:val="20"/>
               </w:rPr>
               <w:t xml:space="preserve"> </w:t>
             </w:r>
@@ -1911,7 +1944,8 @@
                 <w:rFonts w:ascii="Nirmala UI" w:hAnsi="Nirmala UI" w:cs="Nirmala UI"/>
                 <w:b/>
                 <w:bCs/>
-                <w:szCs w:val="22"/>
+                <w:sz w:val="20"/>
+                <w:szCs w:val="20"/>
               </w:rPr>
               <w:t>জিরা</w:t>
             </w:r>
@@ -2024,15 +2058,17 @@
               <w:rPr>
                 <w:b/>
                 <w:bCs/>
-                <w:szCs w:val="22"/>
-              </w:rPr>
-            </w:pPr>
-            <w:r>
-              <w:rPr>
-                <w:rFonts w:ascii="Nirmala UI" w:hAnsi="Nirmala UI" w:cs="Nirmala UI"/>
-                <w:b/>
-                <w:bCs/>
-                <w:szCs w:val="22"/>
+                <w:sz w:val="20"/>
+                <w:szCs w:val="20"/>
+              </w:rPr>
+            </w:pPr>
+            <w:r>
+              <w:rPr>
+                <w:rFonts w:ascii="Nirmala UI" w:hAnsi="Nirmala UI" w:cs="Nirmala UI"/>
+                <w:b/>
+                <w:bCs/>
+                <w:sz w:val="20"/>
+                <w:szCs w:val="20"/>
               </w:rPr>
               <w:t>মিষ্টি</w:t>
             </w:r>
@@ -2040,7 +2076,8 @@
               <w:rPr>
                 <w:b/>
                 <w:bCs/>
-                <w:szCs w:val="22"/>
+                <w:sz w:val="20"/>
+                <w:szCs w:val="20"/>
               </w:rPr>
               <w:t xml:space="preserve"> </w:t>
             </w:r>
@@ -2049,7 +2086,8 @@
                 <w:rFonts w:ascii="Nirmala UI" w:hAnsi="Nirmala UI" w:cs="Nirmala UI"/>
                 <w:b/>
                 <w:bCs/>
-                <w:szCs w:val="22"/>
+                <w:sz w:val="20"/>
+                <w:szCs w:val="20"/>
               </w:rPr>
               <w:t>জিরা</w:t>
             </w:r>
@@ -2162,15 +2200,17 @@
               <w:rPr>
                 <w:b/>
                 <w:bCs/>
-                <w:szCs w:val="22"/>
-              </w:rPr>
-            </w:pPr>
-            <w:r>
-              <w:rPr>
-                <w:rFonts w:ascii="Nirmala UI" w:hAnsi="Nirmala UI" w:cs="Nirmala UI"/>
-                <w:b/>
-                <w:bCs/>
-                <w:szCs w:val="22"/>
+                <w:sz w:val="20"/>
+                <w:szCs w:val="20"/>
+              </w:rPr>
+            </w:pPr>
+            <w:r>
+              <w:rPr>
+                <w:rFonts w:ascii="Nirmala UI" w:hAnsi="Nirmala UI" w:cs="Nirmala UI"/>
+                <w:b/>
+                <w:bCs/>
+                <w:sz w:val="20"/>
+                <w:szCs w:val="20"/>
               </w:rPr>
               <w:t>কালো</w:t>
             </w:r>
@@ -2178,7 +2218,8 @@
               <w:rPr>
                 <w:b/>
                 <w:bCs/>
-                <w:szCs w:val="22"/>
+                <w:sz w:val="20"/>
+                <w:szCs w:val="20"/>
               </w:rPr>
               <w:t xml:space="preserve"> </w:t>
             </w:r>
@@ -2187,7 +2228,8 @@
                 <w:rFonts w:ascii="Nirmala UI" w:hAnsi="Nirmala UI" w:cs="Nirmala UI"/>
                 <w:b/>
                 <w:bCs/>
-                <w:szCs w:val="22"/>
+                <w:sz w:val="20"/>
+                <w:szCs w:val="20"/>
               </w:rPr>
               <w:t>এলাচ</w:t>
             </w:r>
@@ -2300,15 +2342,17 @@
               <w:rPr>
                 <w:b/>
                 <w:bCs/>
-                <w:szCs w:val="22"/>
-              </w:rPr>
-            </w:pPr>
-            <w:r>
-              <w:rPr>
-                <w:rFonts w:ascii="Nirmala UI" w:hAnsi="Nirmala UI" w:cs="Nirmala UI"/>
-                <w:b/>
-                <w:bCs/>
-                <w:szCs w:val="22"/>
+                <w:sz w:val="20"/>
+                <w:szCs w:val="20"/>
+              </w:rPr>
+            </w:pPr>
+            <w:r>
+              <w:rPr>
+                <w:rFonts w:ascii="Nirmala UI" w:hAnsi="Nirmala UI" w:cs="Nirmala UI"/>
+                <w:b/>
+                <w:bCs/>
+                <w:sz w:val="20"/>
+                <w:szCs w:val="20"/>
               </w:rPr>
               <w:t>সরিষা</w:t>
             </w:r>
@@ -2421,15 +2465,17 @@
               <w:rPr>
                 <w:b/>
                 <w:bCs/>
-                <w:szCs w:val="22"/>
-              </w:rPr>
-            </w:pPr>
-            <w:r>
-              <w:rPr>
-                <w:rFonts w:ascii="Nirmala UI" w:hAnsi="Nirmala UI" w:cs="Nirmala UI"/>
-                <w:b/>
-                <w:bCs/>
-                <w:szCs w:val="22"/>
+                <w:sz w:val="20"/>
+                <w:szCs w:val="20"/>
+              </w:rPr>
+            </w:pPr>
+            <w:r>
+              <w:rPr>
+                <w:rFonts w:ascii="Nirmala UI" w:hAnsi="Nirmala UI" w:cs="Nirmala UI"/>
+                <w:b/>
+                <w:bCs/>
+                <w:sz w:val="20"/>
+                <w:szCs w:val="20"/>
               </w:rPr>
               <w:t>স্টার</w:t>
             </w:r>
@@ -2437,7 +2483,8 @@
               <w:rPr>
                 <w:b/>
                 <w:bCs/>
-                <w:szCs w:val="22"/>
+                <w:sz w:val="20"/>
+                <w:szCs w:val="20"/>
               </w:rPr>
               <w:t xml:space="preserve"> </w:t>
             </w:r>
@@ -2446,7 +2493,8 @@
                 <w:rFonts w:ascii="Nirmala UI" w:hAnsi="Nirmala UI" w:cs="Nirmala UI"/>
                 <w:b/>
                 <w:bCs/>
-                <w:szCs w:val="22"/>
+                <w:sz w:val="20"/>
+                <w:szCs w:val="20"/>
               </w:rPr>
               <w:t>অ্যানিস</w:t>
             </w:r>
@@ -2573,7 +2621,8 @@
                 <w:rFonts w:ascii="Nirmala UI" w:hAnsi="Nirmala UI" w:cs="Nirmala UI"/>
                 <w:b/>
                 <w:bCs/>
-                <w:szCs w:val="22"/>
+                <w:sz w:val="20"/>
+                <w:szCs w:val="20"/>
               </w:rPr>
             </w:pPr>
             <w:r>
@@ -2581,7 +2630,8 @@
                 <w:rFonts w:ascii="Nirmala UI" w:hAnsi="Nirmala UI" w:cs="Nirmala UI" w:hint="cs"/>
                 <w:b/>
                 <w:bCs/>
-                <w:szCs w:val="22"/>
+                <w:sz w:val="20"/>
+                <w:szCs w:val="20"/>
               </w:rPr>
               <w:t>জায়ফল</w:t>
             </w:r>
@@ -2708,7 +2758,8 @@
                 <w:rFonts w:ascii="Nirmala UI" w:hAnsi="Nirmala UI" w:cs="Nirmala UI"/>
                 <w:b/>
                 <w:bCs/>
-                <w:szCs w:val="22"/>
+                <w:sz w:val="20"/>
+                <w:szCs w:val="20"/>
               </w:rPr>
             </w:pPr>
             <w:r>
@@ -2716,7 +2767,8 @@
                 <w:rFonts w:ascii="Nirmala UI" w:hAnsi="Nirmala UI" w:cs="Nirmala UI" w:hint="cs"/>
                 <w:b/>
                 <w:bCs/>
-                <w:szCs w:val="22"/>
+                <w:sz w:val="20"/>
+                <w:szCs w:val="20"/>
               </w:rPr>
               <w:t>জায়ত্রি</w:t>
             </w:r>
@@ -2843,7 +2895,8 @@
                 <w:rFonts w:ascii="Nirmala UI" w:hAnsi="Nirmala UI" w:cs="Nirmala UI"/>
                 <w:b/>
                 <w:bCs/>
-                <w:szCs w:val="22"/>
+                <w:sz w:val="20"/>
+                <w:szCs w:val="20"/>
               </w:rPr>
             </w:pPr>
             <w:r>
@@ -2851,7 +2904,8 @@
                 <w:rFonts w:ascii="Nirmala UI" w:hAnsi="Nirmala UI" w:cs="Nirmala UI" w:hint="cs"/>
                 <w:b/>
                 <w:bCs/>
-                <w:szCs w:val="22"/>
+                <w:sz w:val="20"/>
+                <w:szCs w:val="20"/>
               </w:rPr>
               <w:t>তেজপাতা</w:t>
             </w:r>
@@ -2955,6 +3009,101 @@
         </w:tc>
       </w:tr>
     </w:tbl>
+    <w:p>
+      <w:pPr>
+        <w:jc w:val="center"/>
+      </w:pPr>
+      <w:r>
+        <w:rPr>
+          <w:rFonts w:ascii="Nirmala UI" w:hAnsi="Nirmala UI" w:cs="Nirmala UI" w:hint="cs"/>
+          <w:b/>
+          <w:bCs/>
+          <w:sz w:val="24"/>
+        </w:rPr>
+        <w:t>মিক্স</w:t>
+      </w:r>
+      <w:r>
+        <w:rPr>
+          <w:rFonts w:ascii="Nirmala UI" w:hAnsi="Nirmala UI" w:cs="Nirmala UI"/>
+          <w:b/>
+          <w:bCs/>
+          <w:sz w:val="24"/>
+        </w:rPr>
+        <w:t xml:space="preserve"> </w:t>
+      </w:r>
+      <w:r>
+        <w:rPr>
+          <w:rFonts w:ascii="Nirmala UI" w:hAnsi="Nirmala UI" w:cs="Nirmala UI" w:hint="cs"/>
+          <w:b/>
+          <w:bCs/>
+          <w:sz w:val="24"/>
+        </w:rPr>
+        <w:t>মসলা</w:t>
+      </w:r>
+      <w:r>
+        <w:rPr>
+          <w:rFonts w:ascii="Nirmala UI" w:hAnsi="Nirmala UI" w:cs="Nirmala UI"/>
+          <w:b/>
+          <w:bCs/>
+          <w:sz w:val="24"/>
+        </w:rPr>
+        <w:t xml:space="preserve"> </w:t>
+      </w:r>
+      <w:r>
+        <w:rPr>
+          <w:rFonts w:ascii="Nirmala UI" w:hAnsi="Nirmala UI" w:cs="Nirmala UI" w:hint="cs"/>
+          <w:b/>
+          <w:bCs/>
+          <w:sz w:val="24"/>
+        </w:rPr>
+        <w:t>রেসিপি</w:t>
+      </w:r>
+      <w:r>
+        <w:rPr>
+          <w:rFonts w:ascii="Nirmala UI" w:hAnsi="Nirmala UI" w:cs="Nirmala UI"/>
+          <w:b/>
+          <w:bCs/>
+          <w:sz w:val="24"/>
+        </w:rPr>
+        <w:t xml:space="preserve"> (</w:t>
+      </w:r>
+      <w:r>
+        <w:rPr>
+          <w:rFonts w:ascii="Nirmala UI" w:hAnsi="Nirmala UI" w:cs="Nirmala UI" w:hint="cs"/>
+          <w:b/>
+          <w:bCs/>
+          <w:sz w:val="24"/>
+        </w:rPr>
+        <w:t>২৫০</w:t>
+      </w:r>
+      <w:r>
+        <w:rPr>
+          <w:rFonts w:ascii="Nirmala UI" w:hAnsi="Nirmala UI" w:cs="Nirmala UI"/>
+          <w:b/>
+          <w:bCs/>
+          <w:sz w:val="24"/>
+        </w:rPr>
+        <w:t xml:space="preserve"> </w:t>
+      </w:r>
+      <w:r>
+        <w:rPr>
+          <w:rFonts w:ascii="Nirmala UI" w:hAnsi="Nirmala UI" w:cs="Nirmala UI" w:hint="cs"/>
+          <w:b/>
+          <w:bCs/>
+          <w:sz w:val="24"/>
+        </w:rPr>
+        <w:t>গ্রাম</w:t>
+      </w:r>
+      <w:r>
+        <w:rPr>
+          <w:rFonts w:ascii="Nirmala UI" w:hAnsi="Nirmala UI" w:cs="Nirmala UI"/>
+          <w:b/>
+          <w:bCs/>
+          <w:sz w:val="24"/>
+        </w:rPr>
+        <w:t>)</w:t>
+      </w:r>
+    </w:p>
     <w:p/>
     <w:p/>
     <w:p>
@@ -3306,15 +3455,17 @@
               <w:rPr>
                 <w:b/>
                 <w:bCs/>
-                <w:szCs w:val="22"/>
-              </w:rPr>
-            </w:pPr>
-            <w:r>
-              <w:rPr>
-                <w:rFonts w:ascii="Nirmala UI" w:hAnsi="Nirmala UI" w:cs="Nirmala UI"/>
-                <w:b/>
-                <w:bCs/>
-                <w:szCs w:val="22"/>
+                <w:sz w:val="20"/>
+                <w:szCs w:val="20"/>
+              </w:rPr>
+            </w:pPr>
+            <w:r>
+              <w:rPr>
+                <w:rFonts w:ascii="Nirmala UI" w:hAnsi="Nirmala UI" w:cs="Nirmala UI"/>
+                <w:b/>
+                <w:bCs/>
+                <w:sz w:val="20"/>
+                <w:szCs w:val="20"/>
               </w:rPr>
               <w:t>জিরা</w:t>
             </w:r>
@@ -3439,15 +3590,17 @@
               <w:rPr>
                 <w:b/>
                 <w:bCs/>
-                <w:szCs w:val="22"/>
-              </w:rPr>
-            </w:pPr>
-            <w:r>
-              <w:rPr>
-                <w:rFonts w:ascii="Nirmala UI" w:hAnsi="Nirmala UI" w:cs="Nirmala UI"/>
-                <w:b/>
-                <w:bCs/>
-                <w:szCs w:val="22"/>
+                <w:sz w:val="20"/>
+                <w:szCs w:val="20"/>
+              </w:rPr>
+            </w:pPr>
+            <w:r>
+              <w:rPr>
+                <w:rFonts w:ascii="Nirmala UI" w:hAnsi="Nirmala UI" w:cs="Nirmala UI"/>
+                <w:b/>
+                <w:bCs/>
+                <w:sz w:val="20"/>
+                <w:szCs w:val="20"/>
               </w:rPr>
               <w:t>ধনিয়া</w:t>
             </w:r>
@@ -3572,15 +3725,17 @@
               <w:rPr>
                 <w:b/>
                 <w:bCs/>
-                <w:szCs w:val="22"/>
-              </w:rPr>
-            </w:pPr>
-            <w:r>
-              <w:rPr>
-                <w:rFonts w:ascii="Nirmala UI" w:hAnsi="Nirmala UI" w:cs="Nirmala UI"/>
-                <w:b/>
-                <w:bCs/>
-                <w:szCs w:val="22"/>
+                <w:sz w:val="20"/>
+                <w:szCs w:val="20"/>
+              </w:rPr>
+            </w:pPr>
+            <w:r>
+              <w:rPr>
+                <w:rFonts w:ascii="Nirmala UI" w:hAnsi="Nirmala UI" w:cs="Nirmala UI"/>
+                <w:b/>
+                <w:bCs/>
+                <w:sz w:val="20"/>
+                <w:szCs w:val="20"/>
               </w:rPr>
               <w:t>লবঙ্গ</w:t>
             </w:r>
@@ -3702,15 +3857,17 @@
               <w:rPr>
                 <w:b/>
                 <w:bCs/>
-                <w:szCs w:val="22"/>
-              </w:rPr>
-            </w:pPr>
-            <w:r>
-              <w:rPr>
-                <w:rFonts w:ascii="Nirmala UI" w:hAnsi="Nirmala UI" w:cs="Nirmala UI"/>
-                <w:b/>
-                <w:bCs/>
-                <w:szCs w:val="22"/>
+                <w:sz w:val="20"/>
+                <w:szCs w:val="20"/>
+              </w:rPr>
+            </w:pPr>
+            <w:r>
+              <w:rPr>
+                <w:rFonts w:ascii="Nirmala UI" w:hAnsi="Nirmala UI" w:cs="Nirmala UI"/>
+                <w:b/>
+                <w:bCs/>
+                <w:sz w:val="20"/>
+                <w:szCs w:val="20"/>
               </w:rPr>
               <w:t>এলাচ</w:t>
             </w:r>
@@ -3832,15 +3989,17 @@
               <w:rPr>
                 <w:b/>
                 <w:bCs/>
-                <w:szCs w:val="22"/>
-              </w:rPr>
-            </w:pPr>
-            <w:r>
-              <w:rPr>
-                <w:rFonts w:ascii="Nirmala UI" w:hAnsi="Nirmala UI" w:cs="Nirmala UI"/>
-                <w:b/>
-                <w:bCs/>
-                <w:szCs w:val="22"/>
+                <w:sz w:val="20"/>
+                <w:szCs w:val="20"/>
+              </w:rPr>
+            </w:pPr>
+            <w:r>
+              <w:rPr>
+                <w:rFonts w:ascii="Nirmala UI" w:hAnsi="Nirmala UI" w:cs="Nirmala UI"/>
+                <w:b/>
+                <w:bCs/>
+                <w:sz w:val="20"/>
+                <w:szCs w:val="20"/>
               </w:rPr>
               <w:t>দারুচিনি</w:t>
             </w:r>
@@ -3962,15 +4121,17 @@
               <w:rPr>
                 <w:b/>
                 <w:bCs/>
-                <w:szCs w:val="22"/>
-              </w:rPr>
-            </w:pPr>
-            <w:r>
-              <w:rPr>
-                <w:rFonts w:ascii="Nirmala UI" w:hAnsi="Nirmala UI" w:cs="Nirmala UI"/>
-                <w:b/>
-                <w:bCs/>
-                <w:szCs w:val="22"/>
+                <w:sz w:val="20"/>
+                <w:szCs w:val="20"/>
+              </w:rPr>
+            </w:pPr>
+            <w:r>
+              <w:rPr>
+                <w:rFonts w:ascii="Nirmala UI" w:hAnsi="Nirmala UI" w:cs="Nirmala UI"/>
+                <w:b/>
+                <w:bCs/>
+                <w:sz w:val="20"/>
+                <w:szCs w:val="20"/>
               </w:rPr>
               <w:t>গোলমরিচ</w:t>
             </w:r>
@@ -4092,15 +4253,17 @@
               <w:rPr>
                 <w:b/>
                 <w:bCs/>
-                <w:szCs w:val="22"/>
-              </w:rPr>
-            </w:pPr>
-            <w:r>
-              <w:rPr>
-                <w:rFonts w:ascii="Nirmala UI" w:hAnsi="Nirmala UI" w:cs="Nirmala UI"/>
-                <w:b/>
-                <w:bCs/>
-                <w:szCs w:val="22"/>
+                <w:sz w:val="20"/>
+                <w:szCs w:val="20"/>
+              </w:rPr>
+            </w:pPr>
+            <w:r>
+              <w:rPr>
+                <w:rFonts w:ascii="Nirmala UI" w:hAnsi="Nirmala UI" w:cs="Nirmala UI"/>
+                <w:b/>
+                <w:bCs/>
+                <w:sz w:val="20"/>
+                <w:szCs w:val="20"/>
               </w:rPr>
               <w:t>শুকনা</w:t>
             </w:r>
@@ -4108,7 +4271,8 @@
               <w:rPr>
                 <w:b/>
                 <w:bCs/>
-                <w:szCs w:val="22"/>
+                <w:sz w:val="20"/>
+                <w:szCs w:val="20"/>
               </w:rPr>
               <w:t xml:space="preserve"> </w:t>
             </w:r>
@@ -4117,7 +4281,8 @@
                 <w:rFonts w:ascii="Nirmala UI" w:hAnsi="Nirmala UI" w:cs="Nirmala UI"/>
                 <w:b/>
                 <w:bCs/>
-                <w:szCs w:val="22"/>
+                <w:sz w:val="20"/>
+                <w:szCs w:val="20"/>
               </w:rPr>
               <w:t>মরিচ</w:t>
             </w:r>
@@ -4240,15 +4405,17 @@
               <w:rPr>
                 <w:b/>
                 <w:bCs/>
-                <w:szCs w:val="22"/>
-              </w:rPr>
-            </w:pPr>
-            <w:r>
-              <w:rPr>
-                <w:rFonts w:ascii="Nirmala UI" w:hAnsi="Nirmala UI" w:cs="Nirmala UI"/>
-                <w:b/>
-                <w:bCs/>
-                <w:szCs w:val="22"/>
+                <w:sz w:val="20"/>
+                <w:szCs w:val="20"/>
+              </w:rPr>
+            </w:pPr>
+            <w:r>
+              <w:rPr>
+                <w:rFonts w:ascii="Nirmala UI" w:hAnsi="Nirmala UI" w:cs="Nirmala UI"/>
+                <w:b/>
+                <w:bCs/>
+                <w:sz w:val="20"/>
+                <w:szCs w:val="20"/>
               </w:rPr>
               <w:t>মেথি</w:t>
             </w:r>
@@ -4370,15 +4537,17 @@
               <w:rPr>
                 <w:b/>
                 <w:bCs/>
-                <w:szCs w:val="22"/>
-              </w:rPr>
-            </w:pPr>
-            <w:r>
-              <w:rPr>
-                <w:rFonts w:ascii="Nirmala UI" w:hAnsi="Nirmala UI" w:cs="Nirmala UI"/>
-                <w:b/>
-                <w:bCs/>
-                <w:szCs w:val="22"/>
+                <w:sz w:val="20"/>
+                <w:szCs w:val="20"/>
+              </w:rPr>
+            </w:pPr>
+            <w:r>
+              <w:rPr>
+                <w:rFonts w:ascii="Nirmala UI" w:hAnsi="Nirmala UI" w:cs="Nirmala UI"/>
+                <w:b/>
+                <w:bCs/>
+                <w:sz w:val="20"/>
+                <w:szCs w:val="20"/>
               </w:rPr>
               <w:t>হলুদ</w:t>
             </w:r>
@@ -4386,7 +4555,8 @@
               <w:rPr>
                 <w:b/>
                 <w:bCs/>
-                <w:szCs w:val="22"/>
+                <w:sz w:val="20"/>
+                <w:szCs w:val="20"/>
               </w:rPr>
               <w:t xml:space="preserve"> </w:t>
             </w:r>
@@ -4395,7 +4565,8 @@
                 <w:rFonts w:ascii="Nirmala UI" w:hAnsi="Nirmala UI" w:cs="Nirmala UI"/>
                 <w:b/>
                 <w:bCs/>
-                <w:szCs w:val="22"/>
+                <w:sz w:val="20"/>
+                <w:szCs w:val="20"/>
               </w:rPr>
               <w:t>গুঁড়া</w:t>
             </w:r>
@@ -4517,15 +4688,17 @@
               <w:rPr>
                 <w:b/>
                 <w:bCs/>
-                <w:szCs w:val="22"/>
-              </w:rPr>
-            </w:pPr>
-            <w:r>
-              <w:rPr>
-                <w:rFonts w:ascii="Nirmala UI" w:hAnsi="Nirmala UI" w:cs="Nirmala UI"/>
-                <w:b/>
-                <w:bCs/>
-                <w:szCs w:val="22"/>
+                <w:sz w:val="20"/>
+                <w:szCs w:val="20"/>
+              </w:rPr>
+            </w:pPr>
+            <w:r>
+              <w:rPr>
+                <w:rFonts w:ascii="Nirmala UI" w:hAnsi="Nirmala UI" w:cs="Nirmala UI"/>
+                <w:b/>
+                <w:bCs/>
+                <w:sz w:val="20"/>
+                <w:szCs w:val="20"/>
               </w:rPr>
               <w:t>আদা</w:t>
             </w:r>
@@ -4533,7 +4706,8 @@
               <w:rPr>
                 <w:b/>
                 <w:bCs/>
-                <w:szCs w:val="22"/>
+                <w:sz w:val="20"/>
+                <w:szCs w:val="20"/>
               </w:rPr>
               <w:t xml:space="preserve"> </w:t>
             </w:r>
@@ -4542,7 +4716,8 @@
                 <w:rFonts w:ascii="Nirmala UI" w:hAnsi="Nirmala UI" w:cs="Nirmala UI"/>
                 <w:b/>
                 <w:bCs/>
-                <w:szCs w:val="22"/>
+                <w:sz w:val="20"/>
+                <w:szCs w:val="20"/>
               </w:rPr>
               <w:t>গুঁড়া</w:t>
             </w:r>
@@ -4664,15 +4839,17 @@
               <w:rPr>
                 <w:b/>
                 <w:bCs/>
-                <w:szCs w:val="22"/>
-              </w:rPr>
-            </w:pPr>
-            <w:r>
-              <w:rPr>
-                <w:rFonts w:ascii="Nirmala UI" w:hAnsi="Nirmala UI" w:cs="Nirmala UI"/>
-                <w:b/>
-                <w:bCs/>
-                <w:szCs w:val="22"/>
+                <w:sz w:val="20"/>
+                <w:szCs w:val="20"/>
+              </w:rPr>
+            </w:pPr>
+            <w:r>
+              <w:rPr>
+                <w:rFonts w:ascii="Nirmala UI" w:hAnsi="Nirmala UI" w:cs="Nirmala UI"/>
+                <w:b/>
+                <w:bCs/>
+                <w:sz w:val="20"/>
+                <w:szCs w:val="20"/>
               </w:rPr>
               <w:t>রসুন</w:t>
             </w:r>
@@ -4680,7 +4857,8 @@
               <w:rPr>
                 <w:b/>
                 <w:bCs/>
-                <w:szCs w:val="22"/>
+                <w:sz w:val="20"/>
+                <w:szCs w:val="20"/>
               </w:rPr>
               <w:t xml:space="preserve"> </w:t>
             </w:r>
@@ -4689,7 +4867,8 @@
                 <w:rFonts w:ascii="Nirmala UI" w:hAnsi="Nirmala UI" w:cs="Nirmala UI"/>
                 <w:b/>
                 <w:bCs/>
-                <w:szCs w:val="22"/>
+                <w:sz w:val="20"/>
+                <w:szCs w:val="20"/>
               </w:rPr>
               <w:t>গুঁড়া</w:t>
             </w:r>
@@ -4811,15 +4990,17 @@
               <w:rPr>
                 <w:b/>
                 <w:bCs/>
-                <w:szCs w:val="22"/>
-              </w:rPr>
-            </w:pPr>
-            <w:r>
-              <w:rPr>
-                <w:rFonts w:ascii="Nirmala UI" w:hAnsi="Nirmala UI" w:cs="Nirmala UI"/>
-                <w:b/>
-                <w:bCs/>
-                <w:szCs w:val="22"/>
+                <w:sz w:val="20"/>
+                <w:szCs w:val="20"/>
+              </w:rPr>
+            </w:pPr>
+            <w:r>
+              <w:rPr>
+                <w:rFonts w:ascii="Nirmala UI" w:hAnsi="Nirmala UI" w:cs="Nirmala UI"/>
+                <w:b/>
+                <w:bCs/>
+                <w:sz w:val="20"/>
+                <w:szCs w:val="20"/>
               </w:rPr>
               <w:t>শাহী</w:t>
             </w:r>
@@ -4827,7 +5008,8 @@
               <w:rPr>
                 <w:b/>
                 <w:bCs/>
-                <w:szCs w:val="22"/>
+                <w:sz w:val="20"/>
+                <w:szCs w:val="20"/>
               </w:rPr>
               <w:t xml:space="preserve"> </w:t>
             </w:r>
@@ -4836,7 +5018,8 @@
                 <w:rFonts w:ascii="Nirmala UI" w:hAnsi="Nirmala UI" w:cs="Nirmala UI"/>
                 <w:b/>
                 <w:bCs/>
-                <w:szCs w:val="22"/>
+                <w:sz w:val="20"/>
+                <w:szCs w:val="20"/>
               </w:rPr>
               <w:t>জিরা</w:t>
             </w:r>
@@ -4958,15 +5141,17 @@
               <w:rPr>
                 <w:b/>
                 <w:bCs/>
-                <w:szCs w:val="22"/>
-              </w:rPr>
-            </w:pPr>
-            <w:r>
-              <w:rPr>
-                <w:rFonts w:ascii="Nirmala UI" w:hAnsi="Nirmala UI" w:cs="Nirmala UI"/>
-                <w:b/>
-                <w:bCs/>
-                <w:szCs w:val="22"/>
+                <w:sz w:val="20"/>
+                <w:szCs w:val="20"/>
+              </w:rPr>
+            </w:pPr>
+            <w:r>
+              <w:rPr>
+                <w:rFonts w:ascii="Nirmala UI" w:hAnsi="Nirmala UI" w:cs="Nirmala UI"/>
+                <w:b/>
+                <w:bCs/>
+                <w:sz w:val="20"/>
+                <w:szCs w:val="20"/>
               </w:rPr>
               <w:t>মিষ্টি</w:t>
             </w:r>
@@ -4974,7 +5159,8 @@
               <w:rPr>
                 <w:b/>
                 <w:bCs/>
-                <w:szCs w:val="22"/>
+                <w:sz w:val="20"/>
+                <w:szCs w:val="20"/>
               </w:rPr>
               <w:t xml:space="preserve"> </w:t>
             </w:r>
@@ -4983,7 +5169,8 @@
                 <w:rFonts w:ascii="Nirmala UI" w:hAnsi="Nirmala UI" w:cs="Nirmala UI"/>
                 <w:b/>
                 <w:bCs/>
-                <w:szCs w:val="22"/>
+                <w:sz w:val="20"/>
+                <w:szCs w:val="20"/>
               </w:rPr>
               <w:t>জিরা</w:t>
             </w:r>
@@ -5105,15 +5292,17 @@
               <w:rPr>
                 <w:b/>
                 <w:bCs/>
-                <w:szCs w:val="22"/>
-              </w:rPr>
-            </w:pPr>
-            <w:r>
-              <w:rPr>
-                <w:rFonts w:ascii="Nirmala UI" w:hAnsi="Nirmala UI" w:cs="Nirmala UI"/>
-                <w:b/>
-                <w:bCs/>
-                <w:szCs w:val="22"/>
+                <w:sz w:val="20"/>
+                <w:szCs w:val="20"/>
+              </w:rPr>
+            </w:pPr>
+            <w:r>
+              <w:rPr>
+                <w:rFonts w:ascii="Nirmala UI" w:hAnsi="Nirmala UI" w:cs="Nirmala UI"/>
+                <w:b/>
+                <w:bCs/>
+                <w:sz w:val="20"/>
+                <w:szCs w:val="20"/>
               </w:rPr>
               <w:t>কালো</w:t>
             </w:r>
@@ -5121,7 +5310,8 @@
               <w:rPr>
                 <w:b/>
                 <w:bCs/>
-                <w:szCs w:val="22"/>
+                <w:sz w:val="20"/>
+                <w:szCs w:val="20"/>
               </w:rPr>
               <w:t xml:space="preserve"> </w:t>
             </w:r>
@@ -5130,7 +5320,8 @@
                 <w:rFonts w:ascii="Nirmala UI" w:hAnsi="Nirmala UI" w:cs="Nirmala UI"/>
                 <w:b/>
                 <w:bCs/>
-                <w:szCs w:val="22"/>
+                <w:sz w:val="20"/>
+                <w:szCs w:val="20"/>
               </w:rPr>
               <w:t>এলাচ</w:t>
             </w:r>
@@ -5252,15 +5443,17 @@
               <w:rPr>
                 <w:b/>
                 <w:bCs/>
-                <w:szCs w:val="22"/>
-              </w:rPr>
-            </w:pPr>
-            <w:r>
-              <w:rPr>
-                <w:rFonts w:ascii="Nirmala UI" w:hAnsi="Nirmala UI" w:cs="Nirmala UI"/>
-                <w:b/>
-                <w:bCs/>
-                <w:szCs w:val="22"/>
+                <w:sz w:val="20"/>
+                <w:szCs w:val="20"/>
+              </w:rPr>
+            </w:pPr>
+            <w:r>
+              <w:rPr>
+                <w:rFonts w:ascii="Nirmala UI" w:hAnsi="Nirmala UI" w:cs="Nirmala UI"/>
+                <w:b/>
+                <w:bCs/>
+                <w:sz w:val="20"/>
+                <w:szCs w:val="20"/>
               </w:rPr>
               <w:t>সরিষা</w:t>
             </w:r>
@@ -5382,15 +5575,17 @@
               <w:rPr>
                 <w:b/>
                 <w:bCs/>
-                <w:szCs w:val="22"/>
-              </w:rPr>
-            </w:pPr>
-            <w:r>
-              <w:rPr>
-                <w:rFonts w:ascii="Nirmala UI" w:hAnsi="Nirmala UI" w:cs="Nirmala UI"/>
-                <w:b/>
-                <w:bCs/>
-                <w:szCs w:val="22"/>
+                <w:sz w:val="20"/>
+                <w:szCs w:val="20"/>
+              </w:rPr>
+            </w:pPr>
+            <w:r>
+              <w:rPr>
+                <w:rFonts w:ascii="Nirmala UI" w:hAnsi="Nirmala UI" w:cs="Nirmala UI"/>
+                <w:b/>
+                <w:bCs/>
+                <w:sz w:val="20"/>
+                <w:szCs w:val="20"/>
               </w:rPr>
               <w:t>স্টার</w:t>
             </w:r>
@@ -5398,7 +5593,8 @@
               <w:rPr>
                 <w:b/>
                 <w:bCs/>
-                <w:szCs w:val="22"/>
+                <w:sz w:val="20"/>
+                <w:szCs w:val="20"/>
               </w:rPr>
               <w:t xml:space="preserve"> </w:t>
             </w:r>
@@ -5407,7 +5603,8 @@
                 <w:rFonts w:ascii="Nirmala UI" w:hAnsi="Nirmala UI" w:cs="Nirmala UI"/>
                 <w:b/>
                 <w:bCs/>
-                <w:szCs w:val="22"/>
+                <w:sz w:val="20"/>
+                <w:szCs w:val="20"/>
               </w:rPr>
               <w:t>অ্যানিস</w:t>
             </w:r>
@@ -5530,7 +5727,8 @@
                 <w:rFonts w:ascii="Nirmala UI" w:hAnsi="Nirmala UI" w:cs="Nirmala UI"/>
                 <w:b/>
                 <w:bCs/>
-                <w:szCs w:val="22"/>
+                <w:sz w:val="20"/>
+                <w:szCs w:val="20"/>
               </w:rPr>
             </w:pPr>
             <w:r>
@@ -5538,7 +5736,8 @@
                 <w:rFonts w:ascii="Nirmala UI" w:hAnsi="Nirmala UI" w:cs="Nirmala UI" w:hint="cs"/>
                 <w:b/>
                 <w:bCs/>
-                <w:szCs w:val="22"/>
+                <w:sz w:val="20"/>
+                <w:szCs w:val="20"/>
               </w:rPr>
               <w:t>জায়ফল</w:t>
             </w:r>
@@ -5661,7 +5860,8 @@
                 <w:rFonts w:ascii="Nirmala UI" w:hAnsi="Nirmala UI" w:cs="Nirmala UI"/>
                 <w:b/>
                 <w:bCs/>
-                <w:szCs w:val="22"/>
+                <w:sz w:val="20"/>
+                <w:szCs w:val="20"/>
               </w:rPr>
             </w:pPr>
             <w:r>
@@ -5669,7 +5869,8 @@
                 <w:rFonts w:ascii="Nirmala UI" w:hAnsi="Nirmala UI" w:cs="Nirmala UI" w:hint="cs"/>
                 <w:b/>
                 <w:bCs/>
-                <w:szCs w:val="22"/>
+                <w:sz w:val="20"/>
+                <w:szCs w:val="20"/>
               </w:rPr>
               <w:t>জায়ত্রি</w:t>
             </w:r>
@@ -5792,7 +5993,8 @@
                 <w:rFonts w:ascii="Nirmala UI" w:hAnsi="Nirmala UI" w:cs="Nirmala UI"/>
                 <w:b/>
                 <w:bCs/>
-                <w:szCs w:val="22"/>
+                <w:sz w:val="20"/>
+                <w:szCs w:val="20"/>
               </w:rPr>
             </w:pPr>
             <w:r>
@@ -5800,7 +6002,8 @@
                 <w:rFonts w:ascii="Nirmala UI" w:hAnsi="Nirmala UI" w:cs="Nirmala UI" w:hint="cs"/>
                 <w:b/>
                 <w:bCs/>
-                <w:szCs w:val="22"/>
+                <w:sz w:val="20"/>
+                <w:szCs w:val="20"/>
               </w:rPr>
               <w:t>তেজপাতা</w:t>
             </w:r>
@@ -5908,14 +6111,2969 @@
                 <w:szCs w:val="20"/>
               </w:rPr>
               <w:t>-</w:t>
+            </w:r>
+          </w:p>
+        </w:tc>
+      </w:tr>
+    </w:tbl>
+    <w:p>
+      <w:pPr>
+        <w:jc w:val="center"/>
+        <w:rPr>
+          <w:sz w:val="24"/>
+          <w:szCs w:val="28"/>
+        </w:rPr>
+      </w:pPr>
+      <w:r>
+        <w:rPr>
+          <w:rFonts w:ascii="Nirmala UI" w:hAnsi="Nirmala UI" w:cs="Nirmala UI"/>
+          <w:b/>
+          <w:bCs/>
+          <w:sz w:val="24"/>
+          <w:szCs w:val="28"/>
+        </w:rPr>
+        <w:lastRenderedPageBreak/>
+        <w:t>ইউনিফাইড</w:t>
+      </w:r>
+      <w:r>
+        <w:rPr>
+          <w:b/>
+          <w:bCs/>
+          <w:sz w:val="24"/>
+          <w:szCs w:val="28"/>
+        </w:rPr>
+        <w:t xml:space="preserve"> </w:t>
+      </w:r>
+      <w:r>
+        <w:rPr>
+          <w:rFonts w:ascii="Nirmala UI" w:hAnsi="Nirmala UI" w:cs="Nirmala UI"/>
+          <w:b/>
+          <w:bCs/>
+          <w:sz w:val="24"/>
+          <w:szCs w:val="28"/>
+        </w:rPr>
+        <w:t>মিক্স</w:t>
+      </w:r>
+      <w:r>
+        <w:rPr>
+          <w:b/>
+          <w:bCs/>
+          <w:sz w:val="24"/>
+          <w:szCs w:val="28"/>
+        </w:rPr>
+        <w:t xml:space="preserve"> </w:t>
+      </w:r>
+      <w:r>
+        <w:rPr>
+          <w:rFonts w:ascii="Nirmala UI" w:hAnsi="Nirmala UI" w:cs="Nirmala UI"/>
+          <w:b/>
+          <w:bCs/>
+          <w:sz w:val="24"/>
+          <w:szCs w:val="28"/>
+        </w:rPr>
+        <w:t>মসলা</w:t>
+      </w:r>
+    </w:p>
+    <w:tbl>
+      <w:tblPr>
+        <w:tblStyle w:val="TableGridLight"/>
+        <w:tblW w:w="0" w:type="auto"/>
+        <w:tblLook w:val="04A0" w:firstRow="1" w:lastRow="0" w:firstColumn="1" w:lastColumn="0" w:noHBand="0" w:noVBand="1"/>
+      </w:tblPr>
+      <w:tblGrid>
+        <w:gridCol w:w="3596"/>
+        <w:gridCol w:w="3597"/>
+        <w:gridCol w:w="3597"/>
+      </w:tblGrid>
+      <w:tr>
+        <w:tc>
+          <w:tcPr>
+            <w:tcW w:w="3596" w:type="dxa"/>
+          </w:tcPr>
+          <w:p>
+            <w:pPr>
+              <w:rPr>
+                <w:b/>
+                <w:bCs/>
+              </w:rPr>
+            </w:pPr>
+            <w:r>
+              <w:rPr>
+                <w:rFonts w:ascii="Segoe UI Emoji" w:hAnsi="Segoe UI Emoji" w:cs="Segoe UI Emoji"/>
+                <w:b/>
+                <w:bCs/>
+              </w:rPr>
+              <w:t>🌿</w:t>
+            </w:r>
+            <w:r>
+              <w:rPr>
+                <w:b/>
+                <w:bCs/>
+              </w:rPr>
+              <w:t xml:space="preserve"> </w:t>
+            </w:r>
+            <w:r>
+              <w:rPr>
+                <w:rFonts w:ascii="Nirmala UI" w:hAnsi="Nirmala UI" w:cs="Nirmala UI"/>
+                <w:b/>
+                <w:bCs/>
+              </w:rPr>
+              <w:t>উপাদান</w:t>
+            </w:r>
+          </w:p>
+        </w:tc>
+        <w:tc>
+          <w:tcPr>
+            <w:tcW w:w="3597" w:type="dxa"/>
+          </w:tcPr>
+          <w:p>
+            <w:pPr>
+              <w:jc w:val="center"/>
+              <w:rPr>
+                <w:b/>
+                <w:bCs/>
+              </w:rPr>
+            </w:pPr>
+            <w:r>
+              <w:rPr>
+                <w:rFonts w:ascii="Nirmala UI" w:hAnsi="Nirmala UI" w:cs="Nirmala UI"/>
+                <w:b/>
+                <w:bCs/>
+              </w:rPr>
+              <w:t>২৫০</w:t>
+            </w:r>
+            <w:r>
+              <w:rPr>
+                <w:b/>
+                <w:bCs/>
+              </w:rPr>
+              <w:t xml:space="preserve"> </w:t>
+            </w:r>
+            <w:r>
+              <w:rPr>
+                <w:rFonts w:ascii="Nirmala UI" w:hAnsi="Nirmala UI" w:cs="Nirmala UI"/>
+                <w:b/>
+                <w:bCs/>
+              </w:rPr>
+              <w:t>গ্রাম</w:t>
+            </w:r>
+            <w:r>
+              <w:rPr>
+                <w:b/>
+                <w:bCs/>
+              </w:rPr>
+              <w:t xml:space="preserve"> </w:t>
+            </w:r>
+            <w:r>
+              <w:rPr>
+                <w:rFonts w:ascii="Nirmala UI" w:hAnsi="Nirmala UI" w:cs="Nirmala UI"/>
+                <w:b/>
+                <w:bCs/>
+              </w:rPr>
+              <w:t>মিক্স</w:t>
+            </w:r>
+          </w:p>
+        </w:tc>
+        <w:tc>
+          <w:tcPr>
+            <w:tcW w:w="3597" w:type="dxa"/>
+          </w:tcPr>
+          <w:p>
+            <w:pPr>
+              <w:jc w:val="center"/>
+              <w:rPr>
+                <w:b/>
+                <w:bCs/>
+              </w:rPr>
+            </w:pPr>
+            <w:r>
+              <w:rPr>
+                <w:rFonts w:ascii="Nirmala UI" w:hAnsi="Nirmala UI" w:cs="Nirmala UI"/>
+                <w:b/>
+                <w:bCs/>
+              </w:rPr>
+              <w:t>৫০০</w:t>
+            </w:r>
+            <w:r>
+              <w:rPr>
+                <w:b/>
+                <w:bCs/>
+              </w:rPr>
+              <w:t xml:space="preserve"> </w:t>
+            </w:r>
+            <w:r>
+              <w:rPr>
+                <w:rFonts w:ascii="Nirmala UI" w:hAnsi="Nirmala UI" w:cs="Nirmala UI"/>
+                <w:b/>
+                <w:bCs/>
+              </w:rPr>
+              <w:t>গ্রাম</w:t>
+            </w:r>
+            <w:r>
+              <w:rPr>
+                <w:b/>
+                <w:bCs/>
+              </w:rPr>
+              <w:t xml:space="preserve"> </w:t>
+            </w:r>
+            <w:r>
+              <w:rPr>
+                <w:rFonts w:ascii="Nirmala UI" w:hAnsi="Nirmala UI" w:cs="Nirmala UI"/>
+                <w:b/>
+                <w:bCs/>
+              </w:rPr>
+              <w:t>মিক্স</w:t>
+            </w:r>
+          </w:p>
+        </w:tc>
+      </w:tr>
+      <w:tr>
+        <w:tc>
+          <w:tcPr>
+            <w:tcW w:w="3596" w:type="dxa"/>
+          </w:tcPr>
+          <w:p>
+            <w:pPr>
+              <w:rPr>
+                <w:sz w:val="20"/>
+                <w:szCs w:val="20"/>
+              </w:rPr>
+            </w:pPr>
+            <w:r>
+              <w:rPr>
+                <w:rFonts w:ascii="Nirmala UI" w:hAnsi="Nirmala UI" w:cs="Nirmala UI"/>
+                <w:b/>
+                <w:bCs/>
+                <w:sz w:val="20"/>
+                <w:szCs w:val="20"/>
+              </w:rPr>
+              <w:t>জিরা</w:t>
+            </w:r>
+          </w:p>
+        </w:tc>
+        <w:tc>
+          <w:tcPr>
+            <w:tcW w:w="3597" w:type="dxa"/>
+          </w:tcPr>
+          <w:p>
+            <w:pPr>
+              <w:jc w:val="center"/>
+            </w:pPr>
+            <w:r>
+              <w:rPr>
+                <w:rFonts w:ascii="Nirmala UI" w:hAnsi="Nirmala UI" w:cs="Nirmala UI"/>
+                <w:szCs w:val="22"/>
+              </w:rPr>
+              <w:t>৩০</w:t>
+            </w:r>
+          </w:p>
+        </w:tc>
+        <w:tc>
+          <w:tcPr>
+            <w:tcW w:w="3597" w:type="dxa"/>
+          </w:tcPr>
+          <w:p>
+            <w:pPr>
+              <w:jc w:val="center"/>
+            </w:pPr>
+            <w:r>
+              <w:rPr>
+                <w:rFonts w:ascii="Nirmala UI" w:hAnsi="Nirmala UI" w:cs="Nirmala UI"/>
+                <w:sz w:val="20"/>
+                <w:szCs w:val="20"/>
+              </w:rPr>
+              <w:t>৬০</w:t>
+            </w:r>
+          </w:p>
+        </w:tc>
+      </w:tr>
+      <w:tr>
+        <w:tc>
+          <w:tcPr>
+            <w:tcW w:w="3596" w:type="dxa"/>
+          </w:tcPr>
+          <w:p>
+            <w:pPr>
+              <w:rPr>
+                <w:sz w:val="20"/>
+                <w:szCs w:val="20"/>
+              </w:rPr>
+            </w:pPr>
+            <w:r>
+              <w:rPr>
+                <w:rFonts w:ascii="Nirmala UI" w:hAnsi="Nirmala UI" w:cs="Nirmala UI"/>
+                <w:b/>
+                <w:bCs/>
+                <w:sz w:val="20"/>
+                <w:szCs w:val="20"/>
+              </w:rPr>
+              <w:t>ধনিয়া</w:t>
+            </w:r>
+          </w:p>
+        </w:tc>
+        <w:tc>
+          <w:tcPr>
+            <w:tcW w:w="3597" w:type="dxa"/>
+          </w:tcPr>
+          <w:p>
+            <w:pPr>
+              <w:jc w:val="center"/>
+            </w:pPr>
+            <w:r>
+              <w:rPr>
+                <w:rFonts w:ascii="Nirmala UI" w:hAnsi="Nirmala UI" w:cs="Nirmala UI"/>
+                <w:szCs w:val="22"/>
+              </w:rPr>
+              <w:t>৩০</w:t>
+            </w:r>
+          </w:p>
+        </w:tc>
+        <w:tc>
+          <w:tcPr>
+            <w:tcW w:w="3597" w:type="dxa"/>
+          </w:tcPr>
+          <w:p>
+            <w:pPr>
+              <w:jc w:val="center"/>
+            </w:pPr>
+            <w:r>
+              <w:rPr>
+                <w:rFonts w:ascii="Nirmala UI" w:hAnsi="Nirmala UI" w:cs="Nirmala UI"/>
+                <w:sz w:val="20"/>
+                <w:szCs w:val="20"/>
+              </w:rPr>
+              <w:t>৬০</w:t>
+            </w:r>
+          </w:p>
+        </w:tc>
+      </w:tr>
+      <w:tr>
+        <w:tc>
+          <w:tcPr>
+            <w:tcW w:w="3596" w:type="dxa"/>
+          </w:tcPr>
+          <w:p>
+            <w:pPr>
+              <w:rPr>
+                <w:sz w:val="20"/>
+                <w:szCs w:val="20"/>
+              </w:rPr>
+            </w:pPr>
+            <w:r>
+              <w:rPr>
+                <w:rFonts w:ascii="Nirmala UI" w:hAnsi="Nirmala UI" w:cs="Nirmala UI"/>
+                <w:b/>
+                <w:bCs/>
+                <w:sz w:val="20"/>
+                <w:szCs w:val="20"/>
+              </w:rPr>
+              <w:t>লবঙ্গ</w:t>
+            </w:r>
+          </w:p>
+        </w:tc>
+        <w:tc>
+          <w:tcPr>
+            <w:tcW w:w="3597" w:type="dxa"/>
+          </w:tcPr>
+          <w:p>
+            <w:pPr>
+              <w:jc w:val="center"/>
+            </w:pPr>
+            <w:r>
+              <w:rPr>
+                <w:rFonts w:ascii="Nirmala UI" w:hAnsi="Nirmala UI" w:cs="Nirmala UI"/>
+                <w:szCs w:val="22"/>
+              </w:rPr>
+              <w:t>১০</w:t>
+            </w:r>
+          </w:p>
+        </w:tc>
+        <w:tc>
+          <w:tcPr>
+            <w:tcW w:w="3597" w:type="dxa"/>
+          </w:tcPr>
+          <w:p>
+            <w:pPr>
+              <w:jc w:val="center"/>
+            </w:pPr>
+            <w:r>
+              <w:rPr>
+                <w:rFonts w:ascii="Nirmala UI" w:hAnsi="Nirmala UI" w:cs="Nirmala UI"/>
+                <w:szCs w:val="22"/>
+              </w:rPr>
+              <w:t>২০</w:t>
+            </w:r>
+          </w:p>
+        </w:tc>
+      </w:tr>
+      <w:tr>
+        <w:tc>
+          <w:tcPr>
+            <w:tcW w:w="3596" w:type="dxa"/>
+          </w:tcPr>
+          <w:p>
+            <w:pPr>
+              <w:rPr>
+                <w:sz w:val="20"/>
+                <w:szCs w:val="20"/>
+              </w:rPr>
+            </w:pPr>
+            <w:r>
+              <w:rPr>
+                <w:rFonts w:ascii="Nirmala UI" w:hAnsi="Nirmala UI" w:cs="Nirmala UI"/>
+                <w:b/>
+                <w:bCs/>
+                <w:sz w:val="20"/>
+                <w:szCs w:val="20"/>
+              </w:rPr>
+              <w:t>এলাচ</w:t>
+            </w:r>
+          </w:p>
+        </w:tc>
+        <w:tc>
+          <w:tcPr>
+            <w:tcW w:w="3597" w:type="dxa"/>
+          </w:tcPr>
+          <w:p>
+            <w:pPr>
+              <w:jc w:val="center"/>
+            </w:pPr>
+            <w:r>
+              <w:rPr>
+                <w:rFonts w:ascii="Nirmala UI" w:hAnsi="Nirmala UI" w:cs="Nirmala UI"/>
+                <w:szCs w:val="22"/>
+              </w:rPr>
+              <w:t>১০</w:t>
+            </w:r>
+          </w:p>
+        </w:tc>
+        <w:tc>
+          <w:tcPr>
+            <w:tcW w:w="3597" w:type="dxa"/>
+          </w:tcPr>
+          <w:p>
+            <w:pPr>
+              <w:jc w:val="center"/>
+            </w:pPr>
+            <w:r>
+              <w:rPr>
+                <w:rFonts w:ascii="Nirmala UI" w:hAnsi="Nirmala UI" w:cs="Nirmala UI"/>
+                <w:szCs w:val="22"/>
+              </w:rPr>
+              <w:t>২০</w:t>
+            </w:r>
+          </w:p>
+        </w:tc>
+      </w:tr>
+      <w:tr>
+        <w:tc>
+          <w:tcPr>
+            <w:tcW w:w="3596" w:type="dxa"/>
+          </w:tcPr>
+          <w:p>
+            <w:pPr>
+              <w:rPr>
+                <w:sz w:val="20"/>
+                <w:szCs w:val="20"/>
+              </w:rPr>
+            </w:pPr>
+            <w:r>
+              <w:rPr>
+                <w:rFonts w:ascii="Nirmala UI" w:hAnsi="Nirmala UI" w:cs="Nirmala UI"/>
+                <w:b/>
+                <w:bCs/>
+                <w:sz w:val="20"/>
+                <w:szCs w:val="20"/>
+              </w:rPr>
+              <w:t>দারুচিনি</w:t>
+            </w:r>
+          </w:p>
+        </w:tc>
+        <w:tc>
+          <w:tcPr>
+            <w:tcW w:w="3597" w:type="dxa"/>
+          </w:tcPr>
+          <w:p>
+            <w:pPr>
+              <w:jc w:val="center"/>
+            </w:pPr>
+            <w:r>
+              <w:rPr>
+                <w:rFonts w:ascii="Nirmala UI" w:hAnsi="Nirmala UI" w:cs="Nirmala UI"/>
+                <w:szCs w:val="22"/>
+              </w:rPr>
+              <w:t>১৫</w:t>
+            </w:r>
+          </w:p>
+        </w:tc>
+        <w:tc>
+          <w:tcPr>
+            <w:tcW w:w="3597" w:type="dxa"/>
+          </w:tcPr>
+          <w:p>
+            <w:pPr>
+              <w:jc w:val="center"/>
+            </w:pPr>
+            <w:r>
+              <w:rPr>
+                <w:rFonts w:ascii="Nirmala UI" w:hAnsi="Nirmala UI" w:cs="Nirmala UI"/>
+                <w:szCs w:val="22"/>
+              </w:rPr>
+              <w:t>৩০</w:t>
+            </w:r>
+          </w:p>
+        </w:tc>
+      </w:tr>
+      <w:tr>
+        <w:tc>
+          <w:tcPr>
+            <w:tcW w:w="3596" w:type="dxa"/>
+          </w:tcPr>
+          <w:p>
+            <w:pPr>
+              <w:rPr>
+                <w:sz w:val="20"/>
+                <w:szCs w:val="20"/>
+              </w:rPr>
+            </w:pPr>
+            <w:r>
+              <w:rPr>
+                <w:rFonts w:ascii="Nirmala UI" w:hAnsi="Nirmala UI" w:cs="Nirmala UI"/>
+                <w:b/>
+                <w:bCs/>
+                <w:sz w:val="20"/>
+                <w:szCs w:val="20"/>
+              </w:rPr>
+              <w:t>গোলমরিচ</w:t>
+            </w:r>
+          </w:p>
+        </w:tc>
+        <w:tc>
+          <w:tcPr>
+            <w:tcW w:w="3597" w:type="dxa"/>
+          </w:tcPr>
+          <w:p>
+            <w:pPr>
+              <w:jc w:val="center"/>
+            </w:pPr>
+            <w:r>
+              <w:rPr>
+                <w:rFonts w:ascii="Nirmala UI" w:hAnsi="Nirmala UI" w:cs="Nirmala UI"/>
+                <w:szCs w:val="22"/>
+              </w:rPr>
+              <w:t>১৫</w:t>
+            </w:r>
+          </w:p>
+        </w:tc>
+        <w:tc>
+          <w:tcPr>
+            <w:tcW w:w="3597" w:type="dxa"/>
+          </w:tcPr>
+          <w:p>
+            <w:pPr>
+              <w:jc w:val="center"/>
+            </w:pPr>
+            <w:r>
+              <w:rPr>
+                <w:rFonts w:ascii="Nirmala UI" w:hAnsi="Nirmala UI" w:cs="Nirmala UI"/>
+                <w:szCs w:val="22"/>
+              </w:rPr>
+              <w:t>৩০</w:t>
+            </w:r>
+          </w:p>
+        </w:tc>
+      </w:tr>
+      <w:tr>
+        <w:tc>
+          <w:tcPr>
+            <w:tcW w:w="3596" w:type="dxa"/>
+          </w:tcPr>
+          <w:p>
+            <w:pPr>
+              <w:rPr>
+                <w:sz w:val="20"/>
+                <w:szCs w:val="20"/>
+              </w:rPr>
+            </w:pPr>
+            <w:r>
+              <w:rPr>
+                <w:rFonts w:ascii="Nirmala UI" w:hAnsi="Nirmala UI" w:cs="Nirmala UI"/>
+                <w:b/>
+                <w:bCs/>
+                <w:sz w:val="20"/>
+                <w:szCs w:val="20"/>
+              </w:rPr>
+              <w:t>শুকনা</w:t>
+            </w:r>
+            <w:r>
+              <w:rPr>
+                <w:b/>
+                <w:bCs/>
+                <w:sz w:val="20"/>
+                <w:szCs w:val="20"/>
+              </w:rPr>
+              <w:t xml:space="preserve"> </w:t>
+            </w:r>
+            <w:r>
+              <w:rPr>
+                <w:rFonts w:ascii="Nirmala UI" w:hAnsi="Nirmala UI" w:cs="Nirmala UI"/>
+                <w:b/>
+                <w:bCs/>
+                <w:sz w:val="20"/>
+                <w:szCs w:val="20"/>
+              </w:rPr>
+              <w:t>মরিচ</w:t>
+            </w:r>
+          </w:p>
+        </w:tc>
+        <w:tc>
+          <w:tcPr>
+            <w:tcW w:w="3597" w:type="dxa"/>
+          </w:tcPr>
+          <w:p>
+            <w:pPr>
+              <w:jc w:val="center"/>
+            </w:pPr>
+            <w:r>
+              <w:rPr>
+                <w:rFonts w:ascii="Nirmala UI" w:hAnsi="Nirmala UI" w:cs="Nirmala UI"/>
+                <w:szCs w:val="22"/>
+              </w:rPr>
+              <w:t>২০</w:t>
+            </w:r>
+          </w:p>
+        </w:tc>
+        <w:tc>
+          <w:tcPr>
+            <w:tcW w:w="3597" w:type="dxa"/>
+          </w:tcPr>
+          <w:p>
+            <w:pPr>
+              <w:jc w:val="center"/>
+            </w:pPr>
+            <w:r>
+              <w:rPr>
+                <w:rFonts w:ascii="Nirmala UI" w:hAnsi="Nirmala UI" w:cs="Nirmala UI"/>
+                <w:szCs w:val="22"/>
+              </w:rPr>
+              <w:t>৪০</w:t>
+            </w:r>
+          </w:p>
+        </w:tc>
+      </w:tr>
+      <w:tr>
+        <w:tc>
+          <w:tcPr>
+            <w:tcW w:w="3596" w:type="dxa"/>
+          </w:tcPr>
+          <w:p>
+            <w:pPr>
+              <w:rPr>
+                <w:sz w:val="20"/>
+                <w:szCs w:val="20"/>
+              </w:rPr>
+            </w:pPr>
+            <w:r>
+              <w:rPr>
+                <w:rFonts w:ascii="Nirmala UI" w:hAnsi="Nirmala UI" w:cs="Nirmala UI"/>
+                <w:b/>
+                <w:bCs/>
+                <w:sz w:val="20"/>
+                <w:szCs w:val="20"/>
+              </w:rPr>
+              <w:t>মেথি</w:t>
+            </w:r>
+          </w:p>
+        </w:tc>
+        <w:tc>
+          <w:tcPr>
+            <w:tcW w:w="3597" w:type="dxa"/>
+          </w:tcPr>
+          <w:p>
+            <w:pPr>
+              <w:jc w:val="center"/>
+            </w:pPr>
+            <w:r>
+              <w:rPr>
+                <w:rFonts w:ascii="Nirmala UI" w:hAnsi="Nirmala UI" w:cs="Nirmala UI"/>
+                <w:szCs w:val="22"/>
+              </w:rPr>
+              <w:t>৭</w:t>
+            </w:r>
+            <w:r>
+              <w:rPr>
+                <w:szCs w:val="22"/>
+              </w:rPr>
+              <w:t>.</w:t>
+            </w:r>
+            <w:r>
+              <w:rPr>
+                <w:rFonts w:ascii="Nirmala UI" w:hAnsi="Nirmala UI" w:cs="Nirmala UI"/>
+                <w:szCs w:val="22"/>
+              </w:rPr>
+              <w:t>৫</w:t>
+            </w:r>
+          </w:p>
+        </w:tc>
+        <w:tc>
+          <w:tcPr>
+            <w:tcW w:w="3597" w:type="dxa"/>
+          </w:tcPr>
+          <w:p>
+            <w:pPr>
+              <w:jc w:val="center"/>
+            </w:pPr>
+            <w:r>
+              <w:rPr>
+                <w:rFonts w:ascii="Nirmala UI" w:hAnsi="Nirmala UI" w:cs="Nirmala UI"/>
+                <w:szCs w:val="22"/>
+              </w:rPr>
+              <w:t>১৫</w:t>
+            </w:r>
+          </w:p>
+        </w:tc>
+      </w:tr>
+      <w:tr>
+        <w:tc>
+          <w:tcPr>
+            <w:tcW w:w="3596" w:type="dxa"/>
+          </w:tcPr>
+          <w:p>
+            <w:pPr>
+              <w:rPr>
+                <w:sz w:val="20"/>
+                <w:szCs w:val="20"/>
+              </w:rPr>
+            </w:pPr>
+            <w:r>
+              <w:rPr>
+                <w:rFonts w:ascii="Nirmala UI" w:hAnsi="Nirmala UI" w:cs="Nirmala UI"/>
+                <w:b/>
+                <w:bCs/>
+                <w:sz w:val="20"/>
+                <w:szCs w:val="20"/>
+              </w:rPr>
+              <w:t>হলুদ</w:t>
+            </w:r>
+            <w:r>
+              <w:rPr>
+                <w:b/>
+                <w:bCs/>
+                <w:sz w:val="20"/>
+                <w:szCs w:val="20"/>
+              </w:rPr>
+              <w:t xml:space="preserve"> </w:t>
+            </w:r>
+            <w:r>
+              <w:rPr>
+                <w:rFonts w:ascii="Nirmala UI" w:hAnsi="Nirmala UI" w:cs="Nirmala UI"/>
+                <w:b/>
+                <w:bCs/>
+                <w:sz w:val="20"/>
+                <w:szCs w:val="20"/>
+              </w:rPr>
+              <w:t>গুঁড়া</w:t>
+            </w:r>
+          </w:p>
+        </w:tc>
+        <w:tc>
+          <w:tcPr>
+            <w:tcW w:w="3597" w:type="dxa"/>
+          </w:tcPr>
+          <w:p>
+            <w:pPr>
+              <w:jc w:val="center"/>
+            </w:pPr>
+            <w:r>
+              <w:rPr>
+                <w:rFonts w:ascii="Nirmala UI" w:hAnsi="Nirmala UI" w:cs="Nirmala UI"/>
+                <w:szCs w:val="22"/>
+              </w:rPr>
+              <w:t>১৫</w:t>
+            </w:r>
+          </w:p>
+        </w:tc>
+        <w:tc>
+          <w:tcPr>
+            <w:tcW w:w="3597" w:type="dxa"/>
+          </w:tcPr>
+          <w:p>
+            <w:pPr>
+              <w:jc w:val="center"/>
+            </w:pPr>
+            <w:r>
+              <w:rPr>
+                <w:rFonts w:ascii="Nirmala UI" w:hAnsi="Nirmala UI" w:cs="Nirmala UI"/>
+                <w:szCs w:val="22"/>
+              </w:rPr>
+              <w:t>৩০</w:t>
+            </w:r>
+          </w:p>
+        </w:tc>
+      </w:tr>
+      <w:tr>
+        <w:tc>
+          <w:tcPr>
+            <w:tcW w:w="3596" w:type="dxa"/>
+          </w:tcPr>
+          <w:p>
+            <w:pPr>
+              <w:rPr>
+                <w:sz w:val="20"/>
+                <w:szCs w:val="20"/>
+              </w:rPr>
+            </w:pPr>
+            <w:r>
+              <w:rPr>
+                <w:rFonts w:ascii="Nirmala UI" w:hAnsi="Nirmala UI" w:cs="Nirmala UI"/>
+                <w:b/>
+                <w:bCs/>
+                <w:sz w:val="20"/>
+                <w:szCs w:val="20"/>
+              </w:rPr>
+              <w:t>আদা</w:t>
+            </w:r>
+            <w:r>
+              <w:rPr>
+                <w:b/>
+                <w:bCs/>
+                <w:sz w:val="20"/>
+                <w:szCs w:val="20"/>
+              </w:rPr>
+              <w:t xml:space="preserve"> </w:t>
+            </w:r>
+            <w:r>
+              <w:rPr>
+                <w:rFonts w:ascii="Nirmala UI" w:hAnsi="Nirmala UI" w:cs="Nirmala UI"/>
+                <w:b/>
+                <w:bCs/>
+                <w:sz w:val="20"/>
+                <w:szCs w:val="20"/>
+              </w:rPr>
+              <w:t>গুঁড়া</w:t>
+            </w:r>
+          </w:p>
+        </w:tc>
+        <w:tc>
+          <w:tcPr>
+            <w:tcW w:w="3597" w:type="dxa"/>
+          </w:tcPr>
+          <w:p>
+            <w:pPr>
+              <w:jc w:val="center"/>
+            </w:pPr>
+            <w:r>
+              <w:rPr>
+                <w:rFonts w:ascii="Nirmala UI" w:hAnsi="Nirmala UI" w:cs="Nirmala UI"/>
+                <w:szCs w:val="22"/>
+              </w:rPr>
+              <w:t>১০</w:t>
+            </w:r>
+          </w:p>
+        </w:tc>
+        <w:tc>
+          <w:tcPr>
+            <w:tcW w:w="3597" w:type="dxa"/>
+          </w:tcPr>
+          <w:p>
+            <w:pPr>
+              <w:jc w:val="center"/>
+            </w:pPr>
+            <w:r>
+              <w:rPr>
+                <w:rFonts w:ascii="Nirmala UI" w:hAnsi="Nirmala UI" w:cs="Nirmala UI"/>
+                <w:szCs w:val="22"/>
+              </w:rPr>
+              <w:t>২০</w:t>
+            </w:r>
+          </w:p>
+        </w:tc>
+      </w:tr>
+      <w:tr>
+        <w:tc>
+          <w:tcPr>
+            <w:tcW w:w="3596" w:type="dxa"/>
+          </w:tcPr>
+          <w:p>
+            <w:pPr>
+              <w:rPr>
+                <w:sz w:val="20"/>
+                <w:szCs w:val="20"/>
+              </w:rPr>
+            </w:pPr>
+            <w:r>
+              <w:rPr>
+                <w:rFonts w:ascii="Nirmala UI" w:hAnsi="Nirmala UI" w:cs="Nirmala UI"/>
+                <w:b/>
+                <w:bCs/>
+                <w:sz w:val="20"/>
+                <w:szCs w:val="20"/>
+              </w:rPr>
+              <w:t>রসুন</w:t>
+            </w:r>
+            <w:r>
+              <w:rPr>
+                <w:b/>
+                <w:bCs/>
+                <w:sz w:val="20"/>
+                <w:szCs w:val="20"/>
+              </w:rPr>
+              <w:t xml:space="preserve"> </w:t>
+            </w:r>
+            <w:r>
+              <w:rPr>
+                <w:rFonts w:ascii="Nirmala UI" w:hAnsi="Nirmala UI" w:cs="Nirmala UI"/>
+                <w:b/>
+                <w:bCs/>
+                <w:sz w:val="20"/>
+                <w:szCs w:val="20"/>
+              </w:rPr>
+              <w:t>গুঁড়া</w:t>
+            </w:r>
+          </w:p>
+        </w:tc>
+        <w:tc>
+          <w:tcPr>
+            <w:tcW w:w="3597" w:type="dxa"/>
+          </w:tcPr>
+          <w:p>
+            <w:pPr>
+              <w:jc w:val="center"/>
+            </w:pPr>
+            <w:r>
+              <w:rPr>
+                <w:rFonts w:ascii="Nirmala UI" w:hAnsi="Nirmala UI" w:cs="Nirmala UI"/>
+                <w:szCs w:val="22"/>
+              </w:rPr>
+              <w:t>১০</w:t>
+            </w:r>
+          </w:p>
+        </w:tc>
+        <w:tc>
+          <w:tcPr>
+            <w:tcW w:w="3597" w:type="dxa"/>
+          </w:tcPr>
+          <w:p>
+            <w:pPr>
+              <w:jc w:val="center"/>
+            </w:pPr>
+            <w:r>
+              <w:rPr>
+                <w:rFonts w:ascii="Nirmala UI" w:hAnsi="Nirmala UI" w:cs="Nirmala UI"/>
+                <w:szCs w:val="22"/>
+              </w:rPr>
+              <w:t>২০</w:t>
+            </w:r>
+          </w:p>
+        </w:tc>
+      </w:tr>
+      <w:tr>
+        <w:tc>
+          <w:tcPr>
+            <w:tcW w:w="3596" w:type="dxa"/>
+          </w:tcPr>
+          <w:p>
+            <w:pPr>
+              <w:rPr>
+                <w:sz w:val="20"/>
+                <w:szCs w:val="20"/>
+              </w:rPr>
+            </w:pPr>
+            <w:r>
+              <w:rPr>
+                <w:rFonts w:ascii="Nirmala UI" w:hAnsi="Nirmala UI" w:cs="Nirmala UI"/>
+                <w:b/>
+                <w:bCs/>
+                <w:sz w:val="20"/>
+                <w:szCs w:val="20"/>
+              </w:rPr>
+              <w:t>শাহী</w:t>
+            </w:r>
+            <w:r>
+              <w:rPr>
+                <w:b/>
+                <w:bCs/>
+                <w:sz w:val="20"/>
+                <w:szCs w:val="20"/>
+              </w:rPr>
+              <w:t xml:space="preserve"> </w:t>
+            </w:r>
+            <w:r>
+              <w:rPr>
+                <w:rFonts w:ascii="Nirmala UI" w:hAnsi="Nirmala UI" w:cs="Nirmala UI"/>
+                <w:b/>
+                <w:bCs/>
+                <w:sz w:val="20"/>
+                <w:szCs w:val="20"/>
+              </w:rPr>
+              <w:t>জিরা</w:t>
+            </w:r>
+          </w:p>
+        </w:tc>
+        <w:tc>
+          <w:tcPr>
+            <w:tcW w:w="3597" w:type="dxa"/>
+          </w:tcPr>
+          <w:p>
+            <w:pPr>
+              <w:jc w:val="center"/>
+            </w:pPr>
+            <w:r>
+              <w:rPr>
+                <w:rFonts w:ascii="Nirmala UI" w:hAnsi="Nirmala UI" w:cs="Nirmala UI"/>
+                <w:szCs w:val="22"/>
+              </w:rPr>
+              <w:t>৫</w:t>
+            </w:r>
+          </w:p>
+        </w:tc>
+        <w:tc>
+          <w:tcPr>
+            <w:tcW w:w="3597" w:type="dxa"/>
+          </w:tcPr>
+          <w:p>
+            <w:pPr>
+              <w:jc w:val="center"/>
+            </w:pPr>
+            <w:r>
+              <w:rPr>
+                <w:rFonts w:ascii="Nirmala UI" w:hAnsi="Nirmala UI" w:cs="Nirmala UI"/>
+                <w:szCs w:val="22"/>
+              </w:rPr>
+              <w:t>১০</w:t>
+            </w:r>
+          </w:p>
+        </w:tc>
+      </w:tr>
+      <w:tr>
+        <w:tc>
+          <w:tcPr>
+            <w:tcW w:w="3596" w:type="dxa"/>
+          </w:tcPr>
+          <w:p>
+            <w:pPr>
+              <w:rPr>
+                <w:sz w:val="20"/>
+                <w:szCs w:val="20"/>
+              </w:rPr>
+            </w:pPr>
+            <w:r>
+              <w:rPr>
+                <w:rFonts w:ascii="Nirmala UI" w:hAnsi="Nirmala UI" w:cs="Nirmala UI"/>
+                <w:b/>
+                <w:bCs/>
+                <w:sz w:val="20"/>
+                <w:szCs w:val="20"/>
+              </w:rPr>
+              <w:t>মিষ্টি</w:t>
+            </w:r>
+            <w:r>
+              <w:rPr>
+                <w:b/>
+                <w:bCs/>
+                <w:sz w:val="20"/>
+                <w:szCs w:val="20"/>
+              </w:rPr>
+              <w:t xml:space="preserve"> </w:t>
+            </w:r>
+            <w:r>
+              <w:rPr>
+                <w:rFonts w:ascii="Nirmala UI" w:hAnsi="Nirmala UI" w:cs="Nirmala UI"/>
+                <w:b/>
+                <w:bCs/>
+                <w:sz w:val="20"/>
+                <w:szCs w:val="20"/>
+              </w:rPr>
+              <w:t>জিরা</w:t>
+            </w:r>
+          </w:p>
+        </w:tc>
+        <w:tc>
+          <w:tcPr>
+            <w:tcW w:w="3597" w:type="dxa"/>
+          </w:tcPr>
+          <w:p>
+            <w:pPr>
+              <w:jc w:val="center"/>
+            </w:pPr>
+            <w:r>
+              <w:rPr>
+                <w:rFonts w:ascii="Nirmala UI" w:hAnsi="Nirmala UI" w:cs="Nirmala UI"/>
+                <w:szCs w:val="22"/>
+              </w:rPr>
+              <w:t>৫</w:t>
+            </w:r>
+          </w:p>
+        </w:tc>
+        <w:tc>
+          <w:tcPr>
+            <w:tcW w:w="3597" w:type="dxa"/>
+          </w:tcPr>
+          <w:p>
+            <w:pPr>
+              <w:jc w:val="center"/>
+            </w:pPr>
+            <w:r>
+              <w:rPr>
+                <w:rFonts w:ascii="Nirmala UI" w:hAnsi="Nirmala UI" w:cs="Nirmala UI"/>
+                <w:szCs w:val="22"/>
+              </w:rPr>
+              <w:t>১০</w:t>
+            </w:r>
+          </w:p>
+        </w:tc>
+      </w:tr>
+      <w:tr>
+        <w:tc>
+          <w:tcPr>
+            <w:tcW w:w="3596" w:type="dxa"/>
+          </w:tcPr>
+          <w:p>
+            <w:pPr>
+              <w:rPr>
+                <w:sz w:val="20"/>
+                <w:szCs w:val="20"/>
+              </w:rPr>
+            </w:pPr>
+            <w:r>
+              <w:rPr>
+                <w:rFonts w:ascii="Nirmala UI" w:hAnsi="Nirmala UI" w:cs="Nirmala UI"/>
+                <w:b/>
+                <w:bCs/>
+                <w:sz w:val="20"/>
+                <w:szCs w:val="20"/>
+              </w:rPr>
+              <w:t>কালো</w:t>
+            </w:r>
+            <w:r>
+              <w:rPr>
+                <w:b/>
+                <w:bCs/>
+                <w:sz w:val="20"/>
+                <w:szCs w:val="20"/>
+              </w:rPr>
+              <w:t xml:space="preserve"> </w:t>
+            </w:r>
+            <w:r>
+              <w:rPr>
+                <w:rFonts w:ascii="Nirmala UI" w:hAnsi="Nirmala UI" w:cs="Nirmala UI"/>
+                <w:b/>
+                <w:bCs/>
+                <w:sz w:val="20"/>
+                <w:szCs w:val="20"/>
+              </w:rPr>
+              <w:t>এলাচ</w:t>
+            </w:r>
+          </w:p>
+        </w:tc>
+        <w:tc>
+          <w:tcPr>
+            <w:tcW w:w="3597" w:type="dxa"/>
+          </w:tcPr>
+          <w:p>
+            <w:pPr>
+              <w:jc w:val="center"/>
+            </w:pPr>
+            <w:r>
+              <w:rPr>
+                <w:rFonts w:ascii="Nirmala UI" w:hAnsi="Nirmala UI" w:cs="Nirmala UI"/>
+                <w:szCs w:val="22"/>
+              </w:rPr>
+              <w:t>২</w:t>
+            </w:r>
+            <w:r>
+              <w:rPr>
+                <w:rFonts w:ascii="Nirmala UI" w:hAnsi="Nirmala UI" w:cs="Nirmala UI"/>
+                <w:szCs w:val="22"/>
+              </w:rPr>
+              <w:t>.</w:t>
+            </w:r>
+            <w:r>
+              <w:rPr>
+                <w:rFonts w:ascii="Nirmala UI" w:hAnsi="Nirmala UI" w:cs="Nirmala UI"/>
+                <w:szCs w:val="22"/>
+              </w:rPr>
+              <w:t>৫</w:t>
+            </w:r>
+          </w:p>
+        </w:tc>
+        <w:tc>
+          <w:tcPr>
+            <w:tcW w:w="3597" w:type="dxa"/>
+          </w:tcPr>
+          <w:p>
+            <w:pPr>
+              <w:jc w:val="center"/>
+            </w:pPr>
+            <w:r>
+              <w:rPr>
+                <w:rFonts w:ascii="Nirmala UI" w:hAnsi="Nirmala UI" w:cs="Nirmala UI"/>
+                <w:szCs w:val="22"/>
+              </w:rPr>
+              <w:t>৫</w:t>
+            </w:r>
+          </w:p>
+        </w:tc>
+      </w:tr>
+      <w:tr>
+        <w:tc>
+          <w:tcPr>
+            <w:tcW w:w="3596" w:type="dxa"/>
+          </w:tcPr>
+          <w:p>
+            <w:pPr>
+              <w:rPr>
+                <w:sz w:val="20"/>
+                <w:szCs w:val="20"/>
+              </w:rPr>
+            </w:pPr>
+            <w:r>
+              <w:rPr>
+                <w:rFonts w:ascii="Nirmala UI" w:hAnsi="Nirmala UI" w:cs="Nirmala UI"/>
+                <w:b/>
+                <w:bCs/>
+                <w:sz w:val="20"/>
+                <w:szCs w:val="20"/>
+              </w:rPr>
+              <w:t>সরিষা</w:t>
+            </w:r>
+          </w:p>
+        </w:tc>
+        <w:tc>
+          <w:tcPr>
+            <w:tcW w:w="3597" w:type="dxa"/>
+          </w:tcPr>
+          <w:p>
+            <w:pPr>
+              <w:jc w:val="center"/>
+            </w:pPr>
+            <w:r>
+              <w:rPr>
+                <w:rFonts w:ascii="Nirmala UI" w:hAnsi="Nirmala UI" w:cs="Nirmala UI"/>
+                <w:szCs w:val="22"/>
+              </w:rPr>
+              <w:t>২</w:t>
+            </w:r>
+            <w:r>
+              <w:rPr>
+                <w:rFonts w:ascii="Nirmala UI" w:hAnsi="Nirmala UI" w:cs="Nirmala UI"/>
+                <w:szCs w:val="22"/>
+              </w:rPr>
+              <w:t>.</w:t>
+            </w:r>
+            <w:r>
+              <w:rPr>
+                <w:rFonts w:ascii="Nirmala UI" w:hAnsi="Nirmala UI" w:cs="Nirmala UI"/>
+                <w:szCs w:val="22"/>
+              </w:rPr>
+              <w:t>৫</w:t>
+            </w:r>
+          </w:p>
+        </w:tc>
+        <w:tc>
+          <w:tcPr>
+            <w:tcW w:w="3597" w:type="dxa"/>
+          </w:tcPr>
+          <w:p>
+            <w:pPr>
+              <w:jc w:val="center"/>
+            </w:pPr>
+            <w:r>
+              <w:rPr>
+                <w:rFonts w:ascii="Nirmala UI" w:hAnsi="Nirmala UI" w:cs="Nirmala UI"/>
+                <w:szCs w:val="22"/>
+              </w:rPr>
+              <w:t>৫</w:t>
+            </w:r>
+          </w:p>
+        </w:tc>
+      </w:tr>
+      <w:tr>
+        <w:tc>
+          <w:tcPr>
+            <w:tcW w:w="3596" w:type="dxa"/>
+          </w:tcPr>
+          <w:p>
+            <w:pPr>
+              <w:rPr>
+                <w:sz w:val="20"/>
+                <w:szCs w:val="20"/>
+              </w:rPr>
+            </w:pPr>
+            <w:r>
+              <w:rPr>
+                <w:rFonts w:ascii="Nirmala UI" w:hAnsi="Nirmala UI" w:cs="Nirmala UI"/>
+                <w:b/>
+                <w:bCs/>
+                <w:sz w:val="20"/>
+                <w:szCs w:val="20"/>
+              </w:rPr>
+              <w:t>স্টার</w:t>
+            </w:r>
+            <w:r>
+              <w:rPr>
+                <w:b/>
+                <w:bCs/>
+                <w:sz w:val="20"/>
+                <w:szCs w:val="20"/>
+              </w:rPr>
+              <w:t xml:space="preserve"> </w:t>
+            </w:r>
+            <w:r>
+              <w:rPr>
+                <w:rFonts w:ascii="Nirmala UI" w:hAnsi="Nirmala UI" w:cs="Nirmala UI"/>
+                <w:b/>
+                <w:bCs/>
+                <w:sz w:val="20"/>
+                <w:szCs w:val="20"/>
+              </w:rPr>
+              <w:t>অ্যানিস</w:t>
+            </w:r>
+          </w:p>
+        </w:tc>
+        <w:tc>
+          <w:tcPr>
+            <w:tcW w:w="3597" w:type="dxa"/>
+          </w:tcPr>
+          <w:p>
+            <w:pPr>
+              <w:jc w:val="center"/>
+            </w:pPr>
+            <w:r>
+              <w:rPr>
+                <w:rFonts w:ascii="Nirmala UI" w:hAnsi="Nirmala UI" w:cs="Nirmala UI"/>
+                <w:szCs w:val="22"/>
+              </w:rPr>
+              <w:t>২</w:t>
+            </w:r>
+            <w:r>
+              <w:rPr>
+                <w:rFonts w:ascii="Nirmala UI" w:hAnsi="Nirmala UI" w:cs="Nirmala UI"/>
+                <w:szCs w:val="22"/>
+              </w:rPr>
+              <w:t>.</w:t>
+            </w:r>
+            <w:r>
+              <w:rPr>
+                <w:rFonts w:ascii="Nirmala UI" w:hAnsi="Nirmala UI" w:cs="Nirmala UI"/>
+                <w:szCs w:val="22"/>
+              </w:rPr>
+              <w:t>৫</w:t>
+            </w:r>
+          </w:p>
+        </w:tc>
+        <w:tc>
+          <w:tcPr>
+            <w:tcW w:w="3597" w:type="dxa"/>
+          </w:tcPr>
+          <w:p>
+            <w:pPr>
+              <w:jc w:val="center"/>
+            </w:pPr>
+            <w:r>
+              <w:rPr>
+                <w:rFonts w:ascii="Nirmala UI" w:hAnsi="Nirmala UI" w:cs="Nirmala UI"/>
+                <w:szCs w:val="22"/>
+              </w:rPr>
+              <w:t>৫</w:t>
+            </w:r>
+          </w:p>
+        </w:tc>
+      </w:tr>
+      <w:tr>
+        <w:tc>
+          <w:tcPr>
+            <w:tcW w:w="3596" w:type="dxa"/>
+          </w:tcPr>
+          <w:p>
+            <w:pPr>
+              <w:rPr>
+                <w:sz w:val="20"/>
+                <w:szCs w:val="20"/>
+              </w:rPr>
+            </w:pPr>
+            <w:r>
+              <w:rPr>
+                <w:rFonts w:ascii="Nirmala UI" w:hAnsi="Nirmala UI" w:cs="Nirmala UI" w:hint="cs"/>
+                <w:b/>
+                <w:bCs/>
+                <w:sz w:val="20"/>
+                <w:szCs w:val="20"/>
+              </w:rPr>
+              <w:t>জায়ফল</w:t>
+            </w:r>
+          </w:p>
+        </w:tc>
+        <w:tc>
+          <w:tcPr>
+            <w:tcW w:w="3597" w:type="dxa"/>
+          </w:tcPr>
+          <w:p>
+            <w:pPr>
+              <w:jc w:val="center"/>
+            </w:pPr>
+            <w:r>
+              <w:rPr>
+                <w:rFonts w:ascii="Nirmala UI" w:hAnsi="Nirmala UI" w:cs="Nirmala UI"/>
+                <w:szCs w:val="22"/>
+              </w:rPr>
+              <w:t>২</w:t>
+            </w:r>
+            <w:r>
+              <w:rPr>
+                <w:rFonts w:ascii="Nirmala UI" w:hAnsi="Nirmala UI" w:cs="Nirmala UI"/>
+                <w:szCs w:val="22"/>
+              </w:rPr>
+              <w:t>.</w:t>
+            </w:r>
+            <w:r>
+              <w:rPr>
+                <w:rFonts w:ascii="Nirmala UI" w:hAnsi="Nirmala UI" w:cs="Nirmala UI"/>
+                <w:szCs w:val="22"/>
+              </w:rPr>
+              <w:t>৫</w:t>
+            </w:r>
+          </w:p>
+        </w:tc>
+        <w:tc>
+          <w:tcPr>
+            <w:tcW w:w="3597" w:type="dxa"/>
+          </w:tcPr>
+          <w:p>
+            <w:pPr>
+              <w:jc w:val="center"/>
+            </w:pPr>
+            <w:r>
+              <w:rPr>
+                <w:rFonts w:ascii="Nirmala UI" w:hAnsi="Nirmala UI" w:cs="Nirmala UI"/>
+                <w:szCs w:val="22"/>
+              </w:rPr>
+              <w:t>৫</w:t>
+            </w:r>
+          </w:p>
+        </w:tc>
+      </w:tr>
+      <w:tr>
+        <w:tc>
+          <w:tcPr>
+            <w:tcW w:w="3596" w:type="dxa"/>
+          </w:tcPr>
+          <w:p>
+            <w:pPr>
+              <w:rPr>
+                <w:sz w:val="20"/>
+                <w:szCs w:val="20"/>
+              </w:rPr>
+            </w:pPr>
+            <w:r>
+              <w:rPr>
+                <w:rFonts w:ascii="Nirmala UI" w:hAnsi="Nirmala UI" w:cs="Nirmala UI" w:hint="cs"/>
+                <w:b/>
+                <w:bCs/>
+                <w:sz w:val="20"/>
+                <w:szCs w:val="20"/>
+              </w:rPr>
+              <w:t>জায়ত্রি</w:t>
+            </w:r>
+          </w:p>
+        </w:tc>
+        <w:tc>
+          <w:tcPr>
+            <w:tcW w:w="3597" w:type="dxa"/>
+          </w:tcPr>
+          <w:p>
+            <w:pPr>
+              <w:jc w:val="center"/>
+            </w:pPr>
+            <w:r>
+              <w:rPr>
+                <w:rFonts w:ascii="Nirmala UI" w:hAnsi="Nirmala UI" w:cs="Nirmala UI"/>
+                <w:szCs w:val="22"/>
+              </w:rPr>
+              <w:t>২</w:t>
+            </w:r>
+            <w:r>
+              <w:rPr>
+                <w:rFonts w:ascii="Nirmala UI" w:hAnsi="Nirmala UI" w:cs="Nirmala UI"/>
+                <w:szCs w:val="22"/>
+              </w:rPr>
+              <w:t>.</w:t>
+            </w:r>
+            <w:r>
+              <w:rPr>
+                <w:rFonts w:ascii="Nirmala UI" w:hAnsi="Nirmala UI" w:cs="Nirmala UI"/>
+                <w:szCs w:val="22"/>
+              </w:rPr>
+              <w:t>৫</w:t>
+            </w:r>
+          </w:p>
+        </w:tc>
+        <w:tc>
+          <w:tcPr>
+            <w:tcW w:w="3597" w:type="dxa"/>
+          </w:tcPr>
+          <w:p>
+            <w:pPr>
+              <w:jc w:val="center"/>
+            </w:pPr>
+            <w:r>
+              <w:rPr>
+                <w:rFonts w:ascii="Nirmala UI" w:hAnsi="Nirmala UI" w:cs="Nirmala UI"/>
+                <w:szCs w:val="22"/>
+              </w:rPr>
+              <w:t>৫</w:t>
+            </w:r>
+          </w:p>
+        </w:tc>
+      </w:tr>
+      <w:tr>
+        <w:tc>
+          <w:tcPr>
+            <w:tcW w:w="3596" w:type="dxa"/>
+          </w:tcPr>
+          <w:p>
+            <w:pPr>
+              <w:rPr>
+                <w:sz w:val="20"/>
+                <w:szCs w:val="20"/>
+              </w:rPr>
+            </w:pPr>
+            <w:r>
+              <w:rPr>
+                <w:rFonts w:ascii="Nirmala UI" w:hAnsi="Nirmala UI" w:cs="Nirmala UI" w:hint="cs"/>
+                <w:b/>
+                <w:bCs/>
+                <w:sz w:val="20"/>
+                <w:szCs w:val="20"/>
+              </w:rPr>
+              <w:t>তেজপাতা</w:t>
+            </w:r>
+          </w:p>
+        </w:tc>
+        <w:tc>
+          <w:tcPr>
+            <w:tcW w:w="3597" w:type="dxa"/>
+          </w:tcPr>
+          <w:p>
+            <w:pPr>
+              <w:jc w:val="center"/>
+            </w:pPr>
+            <w:r>
+              <w:rPr>
+                <w:rFonts w:ascii="Nirmala UI" w:hAnsi="Nirmala UI" w:cs="Nirmala UI"/>
+                <w:szCs w:val="22"/>
+              </w:rPr>
+              <w:t>১০</w:t>
+            </w:r>
+          </w:p>
+        </w:tc>
+        <w:tc>
+          <w:tcPr>
+            <w:tcW w:w="3597" w:type="dxa"/>
+          </w:tcPr>
+          <w:p>
+            <w:pPr>
+              <w:jc w:val="center"/>
+            </w:pPr>
+            <w:r>
+              <w:rPr>
+                <w:rFonts w:ascii="Nirmala UI" w:hAnsi="Nirmala UI" w:cs="Nirmala UI"/>
+                <w:szCs w:val="22"/>
+              </w:rPr>
+              <w:t>২০</w:t>
             </w:r>
           </w:p>
         </w:tc>
       </w:tr>
     </w:tbl>
     <w:p/>
+    <w:p/>
+    <w:p>
+      <w:pPr>
+        <w:rPr>
+          <w:b/>
+          <w:bCs/>
+        </w:rPr>
+      </w:pPr>
+      <w:r>
+        <w:rPr>
+          <w:rFonts w:ascii="Segoe UI Emoji" w:hAnsi="Segoe UI Emoji" w:cs="Segoe UI Emoji"/>
+          <w:b/>
+          <w:bCs/>
+        </w:rPr>
+        <w:t>⭐</w:t>
+      </w:r>
+      <w:r>
+        <w:rPr>
+          <w:b/>
+          <w:bCs/>
+        </w:rPr>
+        <w:t xml:space="preserve">️ </w:t>
+      </w:r>
+      <w:r>
+        <w:rPr>
+          <w:rFonts w:ascii="Nirmala UI" w:hAnsi="Nirmala UI" w:cs="Nirmala UI"/>
+          <w:b/>
+          <w:bCs/>
+        </w:rPr>
+        <w:t>কিছু</w:t>
+      </w:r>
+      <w:r>
+        <w:rPr>
+          <w:b/>
+          <w:bCs/>
+        </w:rPr>
+        <w:t xml:space="preserve"> </w:t>
+      </w:r>
+      <w:r>
+        <w:rPr>
+          <w:rFonts w:ascii="Nirmala UI" w:hAnsi="Nirmala UI" w:cs="Nirmala UI"/>
+          <w:b/>
+          <w:bCs/>
+        </w:rPr>
+        <w:t>টিপস</w:t>
+      </w:r>
+      <w:r>
+        <w:rPr>
+          <w:rFonts w:ascii="Nirmala UI" w:hAnsi="Nirmala UI" w:cs="Nirmala UI"/>
+          <w:b/>
+          <w:bCs/>
+        </w:rPr>
+        <w:t>:</w:t>
+      </w:r>
+    </w:p>
+    <w:p>
+      <w:pPr>
+        <w:pStyle w:val="ListParagraph"/>
+        <w:numPr>
+          <w:ilvl w:val="0"/>
+          <w:numId w:val="1"/>
+        </w:numPr>
+        <w:rPr>
+          <w:sz w:val="20"/>
+          <w:szCs w:val="22"/>
+        </w:rPr>
+      </w:pPr>
+      <w:r>
+        <w:rPr>
+          <w:rFonts w:ascii="Nirmala UI" w:hAnsi="Nirmala UI" w:cs="Nirmala UI"/>
+          <w:b/>
+          <w:bCs/>
+          <w:sz w:val="20"/>
+          <w:szCs w:val="22"/>
+        </w:rPr>
+        <w:t>হালকা</w:t>
+      </w:r>
+      <w:r>
+        <w:rPr>
+          <w:b/>
+          <w:bCs/>
+          <w:sz w:val="20"/>
+          <w:szCs w:val="22"/>
+        </w:rPr>
+        <w:t xml:space="preserve"> </w:t>
+      </w:r>
+      <w:r>
+        <w:rPr>
+          <w:rFonts w:ascii="Nirmala UI" w:hAnsi="Nirmala UI" w:cs="Nirmala UI"/>
+          <w:b/>
+          <w:bCs/>
+          <w:sz w:val="20"/>
+          <w:szCs w:val="22"/>
+        </w:rPr>
+        <w:t>ভাজা</w:t>
+      </w:r>
+      <w:r>
+        <w:rPr>
+          <w:b/>
+          <w:bCs/>
+          <w:sz w:val="20"/>
+          <w:szCs w:val="22"/>
+        </w:rPr>
+        <w:t>:</w:t>
+      </w:r>
+      <w:r>
+        <w:rPr>
+          <w:sz w:val="20"/>
+          <w:szCs w:val="22"/>
+        </w:rPr>
+        <w:t xml:space="preserve"> </w:t>
+      </w:r>
+      <w:r>
+        <w:rPr>
+          <w:rFonts w:ascii="Nirmala UI" w:hAnsi="Nirmala UI" w:cs="Nirmala UI"/>
+          <w:sz w:val="20"/>
+          <w:szCs w:val="22"/>
+        </w:rPr>
+        <w:t>সব</w:t>
+      </w:r>
+      <w:r>
+        <w:rPr>
+          <w:sz w:val="20"/>
+          <w:szCs w:val="22"/>
+        </w:rPr>
+        <w:t xml:space="preserve"> </w:t>
+      </w:r>
+      <w:r>
+        <w:rPr>
+          <w:rFonts w:ascii="Nirmala UI" w:hAnsi="Nirmala UI" w:cs="Nirmala UI"/>
+          <w:sz w:val="20"/>
+          <w:szCs w:val="22"/>
+        </w:rPr>
+        <w:t>উপাদান</w:t>
+      </w:r>
+      <w:r>
+        <w:rPr>
+          <w:sz w:val="20"/>
+          <w:szCs w:val="22"/>
+        </w:rPr>
+        <w:t xml:space="preserve"> </w:t>
+      </w:r>
+      <w:r>
+        <w:rPr>
+          <w:rFonts w:ascii="Nirmala UI" w:hAnsi="Nirmala UI" w:cs="Nirmala UI"/>
+          <w:sz w:val="20"/>
+          <w:szCs w:val="22"/>
+        </w:rPr>
+        <w:t>হালকা</w:t>
+      </w:r>
+      <w:r>
+        <w:rPr>
+          <w:sz w:val="20"/>
+          <w:szCs w:val="22"/>
+        </w:rPr>
+        <w:t xml:space="preserve"> </w:t>
+      </w:r>
+      <w:r>
+        <w:rPr>
+          <w:rFonts w:ascii="Nirmala UI" w:hAnsi="Nirmala UI" w:cs="Nirmala UI"/>
+          <w:sz w:val="20"/>
+          <w:szCs w:val="22"/>
+        </w:rPr>
+        <w:t>ভেজে</w:t>
+      </w:r>
+      <w:r>
+        <w:rPr>
+          <w:sz w:val="20"/>
+          <w:szCs w:val="22"/>
+        </w:rPr>
+        <w:t xml:space="preserve"> </w:t>
+      </w:r>
+      <w:r>
+        <w:rPr>
+          <w:rFonts w:ascii="Nirmala UI" w:hAnsi="Nirmala UI" w:cs="Nirmala UI"/>
+          <w:sz w:val="20"/>
+          <w:szCs w:val="22"/>
+        </w:rPr>
+        <w:t>গুঁড়া</w:t>
+      </w:r>
+      <w:r>
+        <w:rPr>
+          <w:sz w:val="20"/>
+          <w:szCs w:val="22"/>
+        </w:rPr>
+        <w:t xml:space="preserve"> </w:t>
+      </w:r>
+      <w:r>
+        <w:rPr>
+          <w:rFonts w:ascii="Nirmala UI" w:hAnsi="Nirmala UI" w:cs="Nirmala UI"/>
+          <w:sz w:val="20"/>
+          <w:szCs w:val="22"/>
+        </w:rPr>
+        <w:t>করলে</w:t>
+      </w:r>
+      <w:r>
+        <w:rPr>
+          <w:sz w:val="20"/>
+          <w:szCs w:val="22"/>
+        </w:rPr>
+        <w:t xml:space="preserve"> </w:t>
+      </w:r>
+      <w:r>
+        <w:rPr>
+          <w:rFonts w:ascii="Nirmala UI" w:hAnsi="Nirmala UI" w:cs="Nirmala UI"/>
+          <w:sz w:val="20"/>
+          <w:szCs w:val="22"/>
+        </w:rPr>
+        <w:t>ঘ্রাণ</w:t>
+      </w:r>
+      <w:r>
+        <w:rPr>
+          <w:sz w:val="20"/>
+          <w:szCs w:val="22"/>
+        </w:rPr>
+        <w:t xml:space="preserve"> </w:t>
+      </w:r>
+      <w:r>
+        <w:rPr>
+          <w:rFonts w:ascii="Nirmala UI" w:hAnsi="Nirmala UI" w:cs="Nirmala UI"/>
+          <w:sz w:val="20"/>
+          <w:szCs w:val="22"/>
+        </w:rPr>
+        <w:t>ও</w:t>
+      </w:r>
+      <w:r>
+        <w:rPr>
+          <w:sz w:val="20"/>
+          <w:szCs w:val="22"/>
+        </w:rPr>
+        <w:t xml:space="preserve"> </w:t>
+      </w:r>
+      <w:r>
+        <w:rPr>
+          <w:rFonts w:ascii="Nirmala UI" w:hAnsi="Nirmala UI" w:cs="Nirmala UI"/>
+          <w:sz w:val="20"/>
+          <w:szCs w:val="22"/>
+        </w:rPr>
+        <w:t>স্বাদ</w:t>
+      </w:r>
+      <w:r>
+        <w:rPr>
+          <w:sz w:val="20"/>
+          <w:szCs w:val="22"/>
+        </w:rPr>
+        <w:t xml:space="preserve"> </w:t>
+      </w:r>
+      <w:r>
+        <w:rPr>
+          <w:rFonts w:ascii="Nirmala UI" w:hAnsi="Nirmala UI" w:cs="Nirmala UI"/>
+          <w:sz w:val="20"/>
+          <w:szCs w:val="22"/>
+        </w:rPr>
+        <w:t>দ্বিগুণ</w:t>
+      </w:r>
+      <w:r>
+        <w:rPr>
+          <w:sz w:val="20"/>
+          <w:szCs w:val="22"/>
+        </w:rPr>
+        <w:t xml:space="preserve"> </w:t>
+      </w:r>
+      <w:r>
+        <w:rPr>
+          <w:rFonts w:ascii="Nirmala UI" w:hAnsi="Nirmala UI" w:cs="Nirmala UI"/>
+          <w:sz w:val="20"/>
+          <w:szCs w:val="22"/>
+        </w:rPr>
+        <w:t>হবে।</w:t>
+      </w:r>
+    </w:p>
+    <w:p>
+      <w:pPr>
+        <w:pStyle w:val="ListParagraph"/>
+        <w:numPr>
+          <w:ilvl w:val="0"/>
+          <w:numId w:val="1"/>
+        </w:numPr>
+        <w:rPr>
+          <w:sz w:val="20"/>
+          <w:szCs w:val="22"/>
+        </w:rPr>
+      </w:pPr>
+      <w:r>
+        <w:rPr>
+          <w:rFonts w:ascii="Nirmala UI" w:hAnsi="Nirmala UI" w:cs="Nirmala UI"/>
+          <w:b/>
+          <w:bCs/>
+          <w:sz w:val="20"/>
+          <w:szCs w:val="22"/>
+        </w:rPr>
+        <w:t>সংরক্ষণ</w:t>
+      </w:r>
+      <w:r>
+        <w:rPr>
+          <w:b/>
+          <w:bCs/>
+          <w:sz w:val="20"/>
+          <w:szCs w:val="22"/>
+        </w:rPr>
+        <w:t>:</w:t>
+      </w:r>
+      <w:r>
+        <w:rPr>
+          <w:sz w:val="20"/>
+          <w:szCs w:val="22"/>
+        </w:rPr>
+        <w:t xml:space="preserve"> </w:t>
+      </w:r>
+      <w:r>
+        <w:rPr>
+          <w:rFonts w:ascii="Nirmala UI" w:hAnsi="Nirmala UI" w:cs="Nirmala UI"/>
+          <w:sz w:val="20"/>
+          <w:szCs w:val="22"/>
+        </w:rPr>
+        <w:t>বায়ুরোধী</w:t>
+      </w:r>
+      <w:r>
+        <w:rPr>
+          <w:sz w:val="20"/>
+          <w:szCs w:val="22"/>
+        </w:rPr>
+        <w:t xml:space="preserve"> </w:t>
+      </w:r>
+      <w:r>
+        <w:rPr>
+          <w:rFonts w:ascii="Nirmala UI" w:hAnsi="Nirmala UI" w:cs="Nirmala UI"/>
+          <w:sz w:val="20"/>
+          <w:szCs w:val="22"/>
+        </w:rPr>
+        <w:t>কাচ</w:t>
+      </w:r>
+      <w:r>
+        <w:rPr>
+          <w:sz w:val="20"/>
+          <w:szCs w:val="22"/>
+        </w:rPr>
+        <w:t xml:space="preserve"> </w:t>
+      </w:r>
+      <w:r>
+        <w:rPr>
+          <w:rFonts w:ascii="Nirmala UI" w:hAnsi="Nirmala UI" w:cs="Nirmala UI"/>
+          <w:sz w:val="20"/>
+          <w:szCs w:val="22"/>
+        </w:rPr>
+        <w:t>বা</w:t>
+      </w:r>
+      <w:r>
+        <w:rPr>
+          <w:sz w:val="20"/>
+          <w:szCs w:val="22"/>
+        </w:rPr>
+        <w:t xml:space="preserve"> </w:t>
+      </w:r>
+      <w:r>
+        <w:rPr>
+          <w:rFonts w:ascii="Nirmala UI" w:hAnsi="Nirmala UI" w:cs="Nirmala UI"/>
+          <w:sz w:val="20"/>
+          <w:szCs w:val="22"/>
+        </w:rPr>
+        <w:t>স্টিলের</w:t>
+      </w:r>
+      <w:r>
+        <w:rPr>
+          <w:sz w:val="20"/>
+          <w:szCs w:val="22"/>
+        </w:rPr>
+        <w:t xml:space="preserve"> </w:t>
+      </w:r>
+      <w:r>
+        <w:rPr>
+          <w:rFonts w:ascii="Nirmala UI" w:hAnsi="Nirmala UI" w:cs="Nirmala UI"/>
+          <w:sz w:val="20"/>
+          <w:szCs w:val="22"/>
+        </w:rPr>
+        <w:t>পাত্রে</w:t>
+      </w:r>
+      <w:r>
+        <w:rPr>
+          <w:sz w:val="20"/>
+          <w:szCs w:val="22"/>
+        </w:rPr>
+        <w:t xml:space="preserve"> </w:t>
+      </w:r>
+      <w:r>
+        <w:rPr>
+          <w:rFonts w:ascii="Nirmala UI" w:hAnsi="Nirmala UI" w:cs="Nirmala UI"/>
+          <w:sz w:val="20"/>
+          <w:szCs w:val="22"/>
+        </w:rPr>
+        <w:t>রাখুন।</w:t>
+      </w:r>
+    </w:p>
+    <w:p>
+      <w:pPr>
+        <w:pStyle w:val="ListParagraph"/>
+        <w:numPr>
+          <w:ilvl w:val="0"/>
+          <w:numId w:val="1"/>
+        </w:numPr>
+        <w:rPr>
+          <w:sz w:val="20"/>
+          <w:szCs w:val="22"/>
+        </w:rPr>
+      </w:pPr>
+      <w:r>
+        <w:rPr>
+          <w:rFonts w:ascii="Nirmala UI" w:hAnsi="Nirmala UI" w:cs="Nirmala UI"/>
+          <w:b/>
+          <w:bCs/>
+          <w:sz w:val="20"/>
+          <w:szCs w:val="22"/>
+        </w:rPr>
+        <w:t>ব্যবহার</w:t>
+      </w:r>
+      <w:r>
+        <w:rPr>
+          <w:b/>
+          <w:bCs/>
+          <w:sz w:val="20"/>
+          <w:szCs w:val="22"/>
+        </w:rPr>
+        <w:t>:</w:t>
+      </w:r>
+      <w:r>
+        <w:rPr>
+          <w:sz w:val="20"/>
+          <w:szCs w:val="22"/>
+        </w:rPr>
+        <w:t xml:space="preserve"> </w:t>
+      </w:r>
+      <w:r>
+        <w:rPr>
+          <w:rFonts w:ascii="Nirmala UI" w:hAnsi="Nirmala UI" w:cs="Nirmala UI"/>
+          <w:sz w:val="20"/>
+          <w:szCs w:val="22"/>
+        </w:rPr>
+        <w:t>রান্নার</w:t>
+      </w:r>
+      <w:r>
+        <w:rPr>
+          <w:sz w:val="20"/>
+          <w:szCs w:val="22"/>
+        </w:rPr>
+        <w:t xml:space="preserve"> </w:t>
+      </w:r>
+      <w:r>
+        <w:rPr>
+          <w:rFonts w:ascii="Nirmala UI" w:hAnsi="Nirmala UI" w:cs="Nirmala UI"/>
+          <w:sz w:val="20"/>
+          <w:szCs w:val="22"/>
+        </w:rPr>
+        <w:t>শেষে</w:t>
+      </w:r>
+      <w:r>
+        <w:rPr>
+          <w:sz w:val="20"/>
+          <w:szCs w:val="22"/>
+        </w:rPr>
+        <w:t xml:space="preserve"> </w:t>
+      </w:r>
+      <w:r>
+        <w:rPr>
+          <w:rFonts w:ascii="Nirmala UI" w:hAnsi="Nirmala UI" w:cs="Nirmala UI"/>
+          <w:sz w:val="20"/>
+          <w:szCs w:val="22"/>
+        </w:rPr>
+        <w:t>সামান্য</w:t>
+      </w:r>
+      <w:r>
+        <w:rPr>
+          <w:sz w:val="20"/>
+          <w:szCs w:val="22"/>
+        </w:rPr>
+        <w:t xml:space="preserve"> </w:t>
+      </w:r>
+      <w:r>
+        <w:rPr>
+          <w:rFonts w:ascii="Nirmala UI" w:hAnsi="Nirmala UI" w:cs="Nirmala UI"/>
+          <w:sz w:val="20"/>
+          <w:szCs w:val="22"/>
+        </w:rPr>
+        <w:t>গরম</w:t>
+      </w:r>
+      <w:r>
+        <w:rPr>
+          <w:sz w:val="20"/>
+          <w:szCs w:val="22"/>
+        </w:rPr>
+        <w:t xml:space="preserve"> </w:t>
+      </w:r>
+      <w:r>
+        <w:rPr>
+          <w:rFonts w:ascii="Nirmala UI" w:hAnsi="Nirmala UI" w:cs="Nirmala UI"/>
+          <w:sz w:val="20"/>
+          <w:szCs w:val="22"/>
+        </w:rPr>
+        <w:t>মসলা</w:t>
+      </w:r>
+      <w:r>
+        <w:rPr>
+          <w:sz w:val="20"/>
+          <w:szCs w:val="22"/>
+        </w:rPr>
+        <w:t xml:space="preserve"> </w:t>
+      </w:r>
+      <w:r>
+        <w:rPr>
+          <w:rFonts w:ascii="Nirmala UI" w:hAnsi="Nirmala UI" w:cs="Nirmala UI"/>
+          <w:sz w:val="20"/>
+          <w:szCs w:val="22"/>
+        </w:rPr>
+        <w:t>দিন</w:t>
+      </w:r>
+      <w:r>
+        <w:rPr>
+          <w:sz w:val="20"/>
+          <w:szCs w:val="22"/>
+        </w:rPr>
+        <w:t xml:space="preserve">, </w:t>
+      </w:r>
+      <w:r>
+        <w:rPr>
+          <w:rFonts w:ascii="Nirmala UI" w:hAnsi="Nirmala UI" w:cs="Nirmala UI"/>
+          <w:sz w:val="20"/>
+          <w:szCs w:val="22"/>
+        </w:rPr>
+        <w:t>স্বাদ</w:t>
+      </w:r>
+      <w:r>
+        <w:rPr>
+          <w:sz w:val="20"/>
+          <w:szCs w:val="22"/>
+        </w:rPr>
+        <w:t xml:space="preserve"> </w:t>
+      </w:r>
+      <w:r>
+        <w:rPr>
+          <w:rFonts w:ascii="Nirmala UI" w:hAnsi="Nirmala UI" w:cs="Nirmala UI"/>
+          <w:sz w:val="20"/>
+          <w:szCs w:val="22"/>
+        </w:rPr>
+        <w:t>ও</w:t>
+      </w:r>
+      <w:r>
+        <w:rPr>
+          <w:sz w:val="20"/>
+          <w:szCs w:val="22"/>
+        </w:rPr>
+        <w:t xml:space="preserve"> </w:t>
+      </w:r>
+      <w:r>
+        <w:rPr>
+          <w:rFonts w:ascii="Nirmala UI" w:hAnsi="Nirmala UI" w:cs="Nirmala UI"/>
+          <w:sz w:val="20"/>
+          <w:szCs w:val="22"/>
+        </w:rPr>
+        <w:t>ঘ্রাণ</w:t>
+      </w:r>
+      <w:r>
+        <w:rPr>
+          <w:sz w:val="20"/>
+          <w:szCs w:val="22"/>
+        </w:rPr>
+        <w:t xml:space="preserve"> </w:t>
+      </w:r>
+      <w:r>
+        <w:rPr>
+          <w:rFonts w:ascii="Nirmala UI" w:hAnsi="Nirmala UI" w:cs="Nirmala UI"/>
+          <w:sz w:val="20"/>
+          <w:szCs w:val="22"/>
+        </w:rPr>
+        <w:t>বেড়ে</w:t>
+      </w:r>
+      <w:r>
+        <w:rPr>
+          <w:sz w:val="20"/>
+          <w:szCs w:val="22"/>
+        </w:rPr>
+        <w:t xml:space="preserve"> </w:t>
+      </w:r>
+      <w:r>
+        <w:rPr>
+          <w:rFonts w:ascii="Nirmala UI" w:hAnsi="Nirmala UI" w:cs="Nirmala UI"/>
+          <w:sz w:val="20"/>
+          <w:szCs w:val="22"/>
+        </w:rPr>
+        <w:t>যাবে।</w:t>
+      </w:r>
+    </w:p>
+    <w:p>
+      <w:pPr>
+        <w:rPr>
+          <w:sz w:val="20"/>
+          <w:szCs w:val="22"/>
+        </w:rPr>
+      </w:pPr>
+    </w:p>
+    <w:p>
+      <w:pPr>
+        <w:rPr>
+          <w:b/>
+          <w:bCs/>
+        </w:rPr>
+      </w:pPr>
+      <w:r>
+        <w:rPr>
+          <w:rFonts w:ascii="Segoe UI Emoji" w:hAnsi="Segoe UI Emoji" w:cs="Segoe UI Emoji"/>
+          <w:b/>
+          <w:bCs/>
+        </w:rPr>
+        <w:t>✅</w:t>
+      </w:r>
+      <w:r>
+        <w:rPr>
+          <w:b/>
+          <w:bCs/>
+        </w:rPr>
+        <w:t xml:space="preserve"> </w:t>
+      </w:r>
+      <w:r>
+        <w:rPr>
+          <w:rFonts w:ascii="Nirmala UI" w:hAnsi="Nirmala UI" w:cs="Nirmala UI"/>
+          <w:b/>
+          <w:bCs/>
+        </w:rPr>
+        <w:t>কিভাবে</w:t>
+      </w:r>
+      <w:r>
+        <w:rPr>
+          <w:b/>
+          <w:bCs/>
+        </w:rPr>
+        <w:t xml:space="preserve"> </w:t>
+      </w:r>
+      <w:r>
+        <w:rPr>
+          <w:rFonts w:ascii="Nirmala UI" w:hAnsi="Nirmala UI" w:cs="Nirmala UI"/>
+          <w:b/>
+          <w:bCs/>
+        </w:rPr>
+        <w:t>ব্যবহার</w:t>
+      </w:r>
+      <w:r>
+        <w:rPr>
+          <w:b/>
+          <w:bCs/>
+        </w:rPr>
+        <w:t xml:space="preserve"> </w:t>
+      </w:r>
+      <w:r>
+        <w:rPr>
+          <w:rFonts w:ascii="Nirmala UI" w:hAnsi="Nirmala UI" w:cs="Nirmala UI"/>
+          <w:b/>
+          <w:bCs/>
+        </w:rPr>
+        <w:t>করবেন</w:t>
+      </w:r>
+      <w:r>
+        <w:rPr>
+          <w:rFonts w:ascii="Nirmala UI" w:hAnsi="Nirmala UI" w:cs="Nirmala UI"/>
+          <w:b/>
+          <w:bCs/>
+        </w:rPr>
+        <w:t>:</w:t>
+      </w:r>
+    </w:p>
+    <w:p>
+      <w:pPr>
+        <w:pStyle w:val="ListParagraph"/>
+        <w:numPr>
+          <w:ilvl w:val="0"/>
+          <w:numId w:val="1"/>
+        </w:numPr>
+        <w:rPr>
+          <w:sz w:val="20"/>
+          <w:szCs w:val="22"/>
+        </w:rPr>
+      </w:pPr>
+      <w:r>
+        <w:rPr>
+          <w:rFonts w:ascii="Nirmala UI" w:hAnsi="Nirmala UI" w:cs="Nirmala UI"/>
+          <w:b/>
+          <w:bCs/>
+          <w:sz w:val="20"/>
+          <w:szCs w:val="22"/>
+        </w:rPr>
+        <w:t>গরু</w:t>
+      </w:r>
+      <w:r>
+        <w:rPr>
+          <w:b/>
+          <w:bCs/>
+          <w:sz w:val="20"/>
+          <w:szCs w:val="22"/>
+        </w:rPr>
+        <w:t>/</w:t>
+      </w:r>
+      <w:r>
+        <w:rPr>
+          <w:rFonts w:ascii="Nirmala UI" w:hAnsi="Nirmala UI" w:cs="Nirmala UI"/>
+          <w:b/>
+          <w:bCs/>
+          <w:sz w:val="20"/>
+          <w:szCs w:val="22"/>
+        </w:rPr>
+        <w:t>খাসি</w:t>
+      </w:r>
+      <w:r>
+        <w:rPr>
+          <w:b/>
+          <w:bCs/>
+          <w:sz w:val="20"/>
+          <w:szCs w:val="22"/>
+        </w:rPr>
+        <w:t>:</w:t>
+      </w:r>
+      <w:r>
+        <w:rPr>
+          <w:sz w:val="20"/>
+          <w:szCs w:val="22"/>
+        </w:rPr>
+        <w:t xml:space="preserve"> </w:t>
+      </w:r>
+      <w:r>
+        <w:rPr>
+          <w:rFonts w:ascii="Nirmala UI" w:hAnsi="Nirmala UI" w:cs="Nirmala UI"/>
+          <w:sz w:val="20"/>
+          <w:szCs w:val="22"/>
+        </w:rPr>
+        <w:t>বেশি</w:t>
+      </w:r>
+      <w:r>
+        <w:rPr>
+          <w:sz w:val="20"/>
+          <w:szCs w:val="22"/>
+        </w:rPr>
+        <w:t xml:space="preserve"> </w:t>
+      </w:r>
+      <w:r>
+        <w:rPr>
+          <w:rFonts w:ascii="Nirmala UI" w:hAnsi="Nirmala UI" w:cs="Nirmala UI"/>
+          <w:sz w:val="20"/>
+          <w:szCs w:val="22"/>
+        </w:rPr>
+        <w:t>ব্যবহার</w:t>
+      </w:r>
+      <w:r>
+        <w:rPr>
+          <w:sz w:val="20"/>
+          <w:szCs w:val="22"/>
+        </w:rPr>
+        <w:t xml:space="preserve"> — </w:t>
+      </w:r>
+      <w:r>
+        <w:rPr>
+          <w:rFonts w:ascii="Nirmala UI" w:hAnsi="Nirmala UI" w:cs="Nirmala UI"/>
+          <w:sz w:val="20"/>
+          <w:szCs w:val="22"/>
+        </w:rPr>
+        <w:t>২</w:t>
+      </w:r>
+      <w:r>
+        <w:rPr>
+          <w:sz w:val="20"/>
+          <w:szCs w:val="22"/>
+        </w:rPr>
+        <w:t>-</w:t>
+      </w:r>
+      <w:r>
+        <w:rPr>
+          <w:rFonts w:ascii="Nirmala UI" w:hAnsi="Nirmala UI" w:cs="Nirmala UI"/>
+          <w:sz w:val="20"/>
+          <w:szCs w:val="22"/>
+        </w:rPr>
+        <w:t>৩</w:t>
+      </w:r>
+      <w:r>
+        <w:rPr>
+          <w:sz w:val="20"/>
+          <w:szCs w:val="22"/>
+        </w:rPr>
+        <w:t xml:space="preserve"> </w:t>
+      </w:r>
+      <w:r>
+        <w:rPr>
+          <w:rFonts w:ascii="Nirmala UI" w:hAnsi="Nirmala UI" w:cs="Nirmala UI"/>
+          <w:sz w:val="20"/>
+          <w:szCs w:val="22"/>
+        </w:rPr>
+        <w:t>চা</w:t>
+      </w:r>
+      <w:r>
+        <w:rPr>
+          <w:sz w:val="20"/>
+          <w:szCs w:val="22"/>
+        </w:rPr>
+        <w:t xml:space="preserve"> </w:t>
+      </w:r>
+      <w:r>
+        <w:rPr>
+          <w:rFonts w:ascii="Nirmala UI" w:hAnsi="Nirmala UI" w:cs="Nirmala UI"/>
+          <w:sz w:val="20"/>
+          <w:szCs w:val="22"/>
+        </w:rPr>
+        <w:t>চামচ</w:t>
+      </w:r>
+      <w:r>
+        <w:rPr>
+          <w:sz w:val="20"/>
+          <w:szCs w:val="22"/>
+        </w:rPr>
+        <w:t xml:space="preserve"> </w:t>
+      </w:r>
+      <w:r>
+        <w:rPr>
+          <w:rFonts w:ascii="Nirmala UI" w:hAnsi="Nirmala UI" w:cs="Nirmala UI"/>
+          <w:sz w:val="20"/>
+          <w:szCs w:val="22"/>
+        </w:rPr>
+        <w:t>প্রতি</w:t>
+      </w:r>
+      <w:r>
+        <w:rPr>
+          <w:sz w:val="20"/>
+          <w:szCs w:val="22"/>
+        </w:rPr>
+        <w:t xml:space="preserve"> </w:t>
+      </w:r>
+      <w:r>
+        <w:rPr>
+          <w:rFonts w:ascii="Nirmala UI" w:hAnsi="Nirmala UI" w:cs="Nirmala UI"/>
+          <w:sz w:val="20"/>
+          <w:szCs w:val="22"/>
+        </w:rPr>
+        <w:t>কেজি।</w:t>
+      </w:r>
+    </w:p>
+    <w:p>
+      <w:pPr>
+        <w:pStyle w:val="ListParagraph"/>
+        <w:numPr>
+          <w:ilvl w:val="0"/>
+          <w:numId w:val="1"/>
+        </w:numPr>
+        <w:rPr>
+          <w:sz w:val="20"/>
+          <w:szCs w:val="22"/>
+        </w:rPr>
+      </w:pPr>
+      <w:r>
+        <w:rPr>
+          <w:rFonts w:ascii="Nirmala UI" w:hAnsi="Nirmala UI" w:cs="Nirmala UI"/>
+          <w:b/>
+          <w:bCs/>
+          <w:sz w:val="20"/>
+          <w:szCs w:val="22"/>
+        </w:rPr>
+        <w:t>মুরগি</w:t>
+      </w:r>
+      <w:r>
+        <w:rPr>
+          <w:b/>
+          <w:bCs/>
+          <w:sz w:val="20"/>
+          <w:szCs w:val="22"/>
+        </w:rPr>
+        <w:t>:</w:t>
+      </w:r>
+      <w:r>
+        <w:rPr>
+          <w:sz w:val="20"/>
+          <w:szCs w:val="22"/>
+        </w:rPr>
+        <w:t xml:space="preserve"> </w:t>
+      </w:r>
+      <w:r>
+        <w:rPr>
+          <w:rFonts w:ascii="Nirmala UI" w:hAnsi="Nirmala UI" w:cs="Nirmala UI"/>
+          <w:sz w:val="20"/>
+          <w:szCs w:val="22"/>
+        </w:rPr>
+        <w:t>মাঝারি</w:t>
+      </w:r>
+      <w:r>
+        <w:rPr>
+          <w:sz w:val="20"/>
+          <w:szCs w:val="22"/>
+        </w:rPr>
+        <w:t xml:space="preserve"> — </w:t>
+      </w:r>
+      <w:r>
+        <w:rPr>
+          <w:rFonts w:ascii="Nirmala UI" w:hAnsi="Nirmala UI" w:cs="Nirmala UI"/>
+          <w:sz w:val="20"/>
+          <w:szCs w:val="22"/>
+        </w:rPr>
+        <w:t>১</w:t>
+      </w:r>
+      <w:r>
+        <w:rPr>
+          <w:sz w:val="20"/>
+          <w:szCs w:val="22"/>
+        </w:rPr>
+        <w:t>.</w:t>
+      </w:r>
+      <w:r>
+        <w:rPr>
+          <w:rFonts w:ascii="Nirmala UI" w:hAnsi="Nirmala UI" w:cs="Nirmala UI"/>
+          <w:sz w:val="20"/>
+          <w:szCs w:val="22"/>
+        </w:rPr>
+        <w:t>৫</w:t>
+      </w:r>
+      <w:r>
+        <w:rPr>
+          <w:sz w:val="20"/>
+          <w:szCs w:val="22"/>
+        </w:rPr>
+        <w:t>-</w:t>
+      </w:r>
+      <w:r>
+        <w:rPr>
+          <w:rFonts w:ascii="Nirmala UI" w:hAnsi="Nirmala UI" w:cs="Nirmala UI"/>
+          <w:sz w:val="20"/>
+          <w:szCs w:val="22"/>
+        </w:rPr>
+        <w:t>২</w:t>
+      </w:r>
+      <w:r>
+        <w:rPr>
+          <w:sz w:val="20"/>
+          <w:szCs w:val="22"/>
+        </w:rPr>
+        <w:t xml:space="preserve"> </w:t>
+      </w:r>
+      <w:r>
+        <w:rPr>
+          <w:rFonts w:ascii="Nirmala UI" w:hAnsi="Nirmala UI" w:cs="Nirmala UI"/>
+          <w:sz w:val="20"/>
+          <w:szCs w:val="22"/>
+        </w:rPr>
+        <w:t>চা</w:t>
+      </w:r>
+      <w:r>
+        <w:rPr>
+          <w:sz w:val="20"/>
+          <w:szCs w:val="22"/>
+        </w:rPr>
+        <w:t xml:space="preserve"> </w:t>
+      </w:r>
+      <w:r>
+        <w:rPr>
+          <w:rFonts w:ascii="Nirmala UI" w:hAnsi="Nirmala UI" w:cs="Nirmala UI"/>
+          <w:sz w:val="20"/>
+          <w:szCs w:val="22"/>
+        </w:rPr>
+        <w:t>চামচ</w:t>
+      </w:r>
+      <w:r>
+        <w:rPr>
+          <w:sz w:val="20"/>
+          <w:szCs w:val="22"/>
+        </w:rPr>
+        <w:t xml:space="preserve"> </w:t>
+      </w:r>
+      <w:r>
+        <w:rPr>
+          <w:rFonts w:ascii="Nirmala UI" w:hAnsi="Nirmala UI" w:cs="Nirmala UI"/>
+          <w:sz w:val="20"/>
+          <w:szCs w:val="22"/>
+        </w:rPr>
+        <w:t>প্রতি</w:t>
+      </w:r>
+      <w:r>
+        <w:rPr>
+          <w:sz w:val="20"/>
+          <w:szCs w:val="22"/>
+        </w:rPr>
+        <w:t xml:space="preserve"> </w:t>
+      </w:r>
+      <w:r>
+        <w:rPr>
+          <w:rFonts w:ascii="Nirmala UI" w:hAnsi="Nirmala UI" w:cs="Nirmala UI"/>
+          <w:sz w:val="20"/>
+          <w:szCs w:val="22"/>
+        </w:rPr>
+        <w:t>কেজি।</w:t>
+      </w:r>
+    </w:p>
+    <w:p>
+      <w:pPr>
+        <w:pStyle w:val="ListParagraph"/>
+        <w:numPr>
+          <w:ilvl w:val="0"/>
+          <w:numId w:val="1"/>
+        </w:numPr>
+        <w:rPr>
+          <w:sz w:val="20"/>
+          <w:szCs w:val="22"/>
+        </w:rPr>
+      </w:pPr>
+      <w:r>
+        <w:rPr>
+          <w:rFonts w:ascii="Nirmala UI" w:hAnsi="Nirmala UI" w:cs="Nirmala UI"/>
+          <w:b/>
+          <w:bCs/>
+          <w:sz w:val="20"/>
+          <w:szCs w:val="22"/>
+        </w:rPr>
+        <w:t>মাছ</w:t>
+      </w:r>
+      <w:r>
+        <w:rPr>
+          <w:b/>
+          <w:bCs/>
+          <w:sz w:val="20"/>
+          <w:szCs w:val="22"/>
+        </w:rPr>
+        <w:t>:</w:t>
+      </w:r>
+      <w:r>
+        <w:rPr>
+          <w:sz w:val="20"/>
+          <w:szCs w:val="22"/>
+        </w:rPr>
+        <w:t xml:space="preserve"> </w:t>
+      </w:r>
+      <w:r>
+        <w:rPr>
+          <w:rFonts w:ascii="Nirmala UI" w:hAnsi="Nirmala UI" w:cs="Nirmala UI"/>
+          <w:sz w:val="20"/>
+          <w:szCs w:val="22"/>
+        </w:rPr>
+        <w:t>অল্প</w:t>
+      </w:r>
+      <w:r>
+        <w:rPr>
+          <w:sz w:val="20"/>
+          <w:szCs w:val="22"/>
+        </w:rPr>
+        <w:t xml:space="preserve"> — </w:t>
+      </w:r>
+      <w:r>
+        <w:rPr>
+          <w:rFonts w:ascii="Nirmala UI" w:hAnsi="Nirmala UI" w:cs="Nirmala UI"/>
+          <w:sz w:val="20"/>
+          <w:szCs w:val="22"/>
+        </w:rPr>
+        <w:t>১</w:t>
+      </w:r>
+      <w:r>
+        <w:rPr>
+          <w:sz w:val="20"/>
+          <w:szCs w:val="22"/>
+        </w:rPr>
+        <w:t xml:space="preserve"> </w:t>
+      </w:r>
+      <w:r>
+        <w:rPr>
+          <w:rFonts w:ascii="Nirmala UI" w:hAnsi="Nirmala UI" w:cs="Nirmala UI"/>
+          <w:sz w:val="20"/>
+          <w:szCs w:val="22"/>
+        </w:rPr>
+        <w:t>চা</w:t>
+      </w:r>
+      <w:r>
+        <w:rPr>
+          <w:sz w:val="20"/>
+          <w:szCs w:val="22"/>
+        </w:rPr>
+        <w:t xml:space="preserve"> </w:t>
+      </w:r>
+      <w:r>
+        <w:rPr>
+          <w:rFonts w:ascii="Nirmala UI" w:hAnsi="Nirmala UI" w:cs="Nirmala UI"/>
+          <w:sz w:val="20"/>
+          <w:szCs w:val="22"/>
+        </w:rPr>
+        <w:t>চামচ</w:t>
+      </w:r>
+      <w:r>
+        <w:rPr>
+          <w:sz w:val="20"/>
+          <w:szCs w:val="22"/>
+        </w:rPr>
+        <w:t xml:space="preserve"> </w:t>
+      </w:r>
+      <w:r>
+        <w:rPr>
+          <w:rFonts w:ascii="Nirmala UI" w:hAnsi="Nirmala UI" w:cs="Nirmala UI"/>
+          <w:sz w:val="20"/>
+          <w:szCs w:val="22"/>
+        </w:rPr>
+        <w:t>প্রতি</w:t>
+      </w:r>
+      <w:r>
+        <w:rPr>
+          <w:sz w:val="20"/>
+          <w:szCs w:val="22"/>
+        </w:rPr>
+        <w:t xml:space="preserve"> </w:t>
+      </w:r>
+      <w:r>
+        <w:rPr>
+          <w:rFonts w:ascii="Nirmala UI" w:hAnsi="Nirmala UI" w:cs="Nirmala UI"/>
+          <w:sz w:val="20"/>
+          <w:szCs w:val="22"/>
+        </w:rPr>
+        <w:t>কেজি।</w:t>
+      </w:r>
+    </w:p>
+    <w:p>
+      <w:pPr>
+        <w:pStyle w:val="ListParagraph"/>
+        <w:numPr>
+          <w:ilvl w:val="0"/>
+          <w:numId w:val="1"/>
+        </w:numPr>
+        <w:rPr>
+          <w:sz w:val="20"/>
+          <w:szCs w:val="22"/>
+          <w:u w:val="single"/>
+        </w:rPr>
+      </w:pPr>
+      <w:r>
+        <w:rPr>
+          <w:rFonts w:ascii="Nirmala UI" w:hAnsi="Nirmala UI" w:cs="Nirmala UI"/>
+          <w:sz w:val="20"/>
+          <w:szCs w:val="22"/>
+          <w:u w:val="single"/>
+        </w:rPr>
+        <w:t>চাইলে</w:t>
+      </w:r>
+      <w:r>
+        <w:rPr>
+          <w:sz w:val="20"/>
+          <w:szCs w:val="22"/>
+          <w:u w:val="single"/>
+        </w:rPr>
+        <w:t xml:space="preserve"> </w:t>
+      </w:r>
+      <w:r>
+        <w:rPr>
+          <w:rFonts w:ascii="Nirmala UI" w:hAnsi="Nirmala UI" w:cs="Nirmala UI"/>
+          <w:sz w:val="20"/>
+          <w:szCs w:val="22"/>
+          <w:u w:val="single"/>
+        </w:rPr>
+        <w:t>রান্নার</w:t>
+      </w:r>
+      <w:r>
+        <w:rPr>
+          <w:sz w:val="20"/>
+          <w:szCs w:val="22"/>
+          <w:u w:val="single"/>
+        </w:rPr>
+        <w:t xml:space="preserve"> </w:t>
+      </w:r>
+      <w:r>
+        <w:rPr>
+          <w:rFonts w:ascii="Nirmala UI" w:hAnsi="Nirmala UI" w:cs="Nirmala UI"/>
+          <w:sz w:val="20"/>
+          <w:szCs w:val="22"/>
+          <w:u w:val="single"/>
+        </w:rPr>
+        <w:t>শেষে</w:t>
+      </w:r>
+      <w:r>
+        <w:rPr>
+          <w:sz w:val="20"/>
+          <w:szCs w:val="22"/>
+          <w:u w:val="single"/>
+        </w:rPr>
+        <w:t xml:space="preserve"> </w:t>
+      </w:r>
+      <w:r>
+        <w:rPr>
+          <w:rFonts w:ascii="Nirmala UI" w:hAnsi="Nirmala UI" w:cs="Nirmala UI"/>
+          <w:sz w:val="20"/>
+          <w:szCs w:val="22"/>
+          <w:u w:val="single"/>
+        </w:rPr>
+        <w:t>এক</w:t>
+      </w:r>
+      <w:r>
+        <w:rPr>
+          <w:sz w:val="20"/>
+          <w:szCs w:val="22"/>
+          <w:u w:val="single"/>
+        </w:rPr>
+        <w:t xml:space="preserve"> </w:t>
+      </w:r>
+      <w:r>
+        <w:rPr>
+          <w:rFonts w:ascii="Nirmala UI" w:hAnsi="Nirmala UI" w:cs="Nirmala UI"/>
+          <w:sz w:val="20"/>
+          <w:szCs w:val="22"/>
+          <w:u w:val="single"/>
+        </w:rPr>
+        <w:t>চিমটি</w:t>
+      </w:r>
+      <w:r>
+        <w:rPr>
+          <w:sz w:val="20"/>
+          <w:szCs w:val="22"/>
+          <w:u w:val="single"/>
+        </w:rPr>
+        <w:t xml:space="preserve"> </w:t>
+      </w:r>
+      <w:r>
+        <w:rPr>
+          <w:rFonts w:ascii="Nirmala UI" w:hAnsi="Nirmala UI" w:cs="Nirmala UI"/>
+          <w:sz w:val="20"/>
+          <w:szCs w:val="22"/>
+          <w:u w:val="single"/>
+        </w:rPr>
+        <w:t>গরম</w:t>
+      </w:r>
+      <w:r>
+        <w:rPr>
+          <w:sz w:val="20"/>
+          <w:szCs w:val="22"/>
+          <w:u w:val="single"/>
+        </w:rPr>
+        <w:t xml:space="preserve"> </w:t>
+      </w:r>
+      <w:r>
+        <w:rPr>
+          <w:rFonts w:ascii="Nirmala UI" w:hAnsi="Nirmala UI" w:cs="Nirmala UI"/>
+          <w:sz w:val="20"/>
+          <w:szCs w:val="22"/>
+          <w:u w:val="single"/>
+        </w:rPr>
+        <w:t>মসলা</w:t>
+      </w:r>
+      <w:r>
+        <w:rPr>
+          <w:sz w:val="20"/>
+          <w:szCs w:val="22"/>
+          <w:u w:val="single"/>
+        </w:rPr>
+        <w:t xml:space="preserve"> </w:t>
+      </w:r>
+      <w:r>
+        <w:rPr>
+          <w:rFonts w:ascii="Nirmala UI" w:hAnsi="Nirmala UI" w:cs="Nirmala UI"/>
+          <w:sz w:val="20"/>
+          <w:szCs w:val="22"/>
+          <w:u w:val="single"/>
+        </w:rPr>
+        <w:t>আলাদা</w:t>
+      </w:r>
+      <w:r>
+        <w:rPr>
+          <w:sz w:val="20"/>
+          <w:szCs w:val="22"/>
+          <w:u w:val="single"/>
+        </w:rPr>
+        <w:t xml:space="preserve"> </w:t>
+      </w:r>
+      <w:r>
+        <w:rPr>
+          <w:rFonts w:ascii="Nirmala UI" w:hAnsi="Nirmala UI" w:cs="Nirmala UI"/>
+          <w:sz w:val="20"/>
+          <w:szCs w:val="22"/>
+          <w:u w:val="single"/>
+        </w:rPr>
+        <w:t>দিতে</w:t>
+      </w:r>
+      <w:r>
+        <w:rPr>
+          <w:sz w:val="20"/>
+          <w:szCs w:val="22"/>
+          <w:u w:val="single"/>
+        </w:rPr>
+        <w:t xml:space="preserve"> </w:t>
+      </w:r>
+      <w:r>
+        <w:rPr>
+          <w:rFonts w:ascii="Nirmala UI" w:hAnsi="Nirmala UI" w:cs="Nirmala UI"/>
+          <w:sz w:val="20"/>
+          <w:szCs w:val="22"/>
+          <w:u w:val="single"/>
+        </w:rPr>
+        <w:t>পারেন</w:t>
+      </w:r>
+      <w:r>
+        <w:rPr>
+          <w:sz w:val="20"/>
+          <w:szCs w:val="22"/>
+          <w:u w:val="single"/>
+        </w:rPr>
+        <w:t xml:space="preserve">, </w:t>
+      </w:r>
+      <w:r>
+        <w:rPr>
+          <w:rFonts w:ascii="Nirmala UI" w:hAnsi="Nirmala UI" w:cs="Nirmala UI" w:hint="cs"/>
+          <w:sz w:val="20"/>
+          <w:szCs w:val="22"/>
+          <w:u w:val="single"/>
+        </w:rPr>
+        <w:t>স্বাদ</w:t>
+      </w:r>
+      <w:r>
+        <w:rPr>
+          <w:rFonts w:ascii="Nirmala UI" w:hAnsi="Nirmala UI" w:cs="Nirmala UI"/>
+          <w:sz w:val="20"/>
+          <w:szCs w:val="22"/>
+          <w:u w:val="single"/>
+        </w:rPr>
+        <w:t xml:space="preserve"> </w:t>
+      </w:r>
+      <w:r>
+        <w:rPr>
+          <w:rFonts w:ascii="Nirmala UI" w:hAnsi="Nirmala UI" w:cs="Nirmala UI" w:hint="cs"/>
+          <w:sz w:val="20"/>
+          <w:szCs w:val="22"/>
+          <w:u w:val="single"/>
+        </w:rPr>
+        <w:t>ও</w:t>
+      </w:r>
+      <w:r>
+        <w:rPr>
+          <w:rFonts w:ascii="Nirmala UI" w:hAnsi="Nirmala UI" w:cs="Nirmala UI"/>
+          <w:sz w:val="20"/>
+          <w:szCs w:val="22"/>
+          <w:u w:val="single"/>
+        </w:rPr>
+        <w:t xml:space="preserve"> </w:t>
+      </w:r>
+      <w:r>
+        <w:rPr>
+          <w:rFonts w:ascii="Nirmala UI" w:hAnsi="Nirmala UI" w:cs="Nirmala UI" w:hint="cs"/>
+          <w:sz w:val="20"/>
+          <w:szCs w:val="22"/>
+          <w:u w:val="single"/>
+        </w:rPr>
+        <w:t>ঘ্রাণ</w:t>
+      </w:r>
+      <w:r>
+        <w:rPr>
+          <w:rFonts w:ascii="Nirmala UI" w:hAnsi="Nirmala UI" w:cs="Nirmala UI"/>
+          <w:sz w:val="20"/>
+          <w:szCs w:val="22"/>
+          <w:u w:val="single"/>
+        </w:rPr>
+        <w:t xml:space="preserve"> </w:t>
+      </w:r>
+      <w:r>
+        <w:rPr>
+          <w:rFonts w:ascii="Nirmala UI" w:hAnsi="Nirmala UI" w:cs="Nirmala UI" w:hint="cs"/>
+          <w:sz w:val="20"/>
+          <w:szCs w:val="22"/>
+          <w:u w:val="single"/>
+        </w:rPr>
+        <w:t>বেড়ে</w:t>
+      </w:r>
+      <w:r>
+        <w:rPr>
+          <w:rFonts w:ascii="Nirmala UI" w:hAnsi="Nirmala UI" w:cs="Nirmala UI"/>
+          <w:sz w:val="20"/>
+          <w:szCs w:val="22"/>
+          <w:u w:val="single"/>
+        </w:rPr>
+        <w:t xml:space="preserve"> </w:t>
+      </w:r>
+      <w:r>
+        <w:rPr>
+          <w:rFonts w:ascii="Nirmala UI" w:hAnsi="Nirmala UI" w:cs="Nirmala UI" w:hint="cs"/>
+          <w:sz w:val="20"/>
+          <w:szCs w:val="22"/>
+          <w:u w:val="single"/>
+        </w:rPr>
+        <w:t>যাবে</w:t>
+      </w:r>
+      <w:r>
+        <w:rPr>
+          <w:rFonts w:ascii="Nirmala UI" w:hAnsi="Nirmala UI" w:cs="Nirmala UI"/>
+          <w:sz w:val="20"/>
+          <w:szCs w:val="22"/>
+          <w:u w:val="single"/>
+        </w:rPr>
+        <w:t>।</w:t>
+      </w:r>
+    </w:p>
     <w:sectPr>
-      <w:headerReference w:type="default" r:id="rId6"/>
       <w:pgSz w:w="12240" w:h="15840"/>
       <w:pgMar w:top="720" w:right="720" w:bottom="720" w:left="720" w:header="720" w:footer="720" w:gutter="0"/>
       <w:cols w:space="720"/>
@@ -5975,120 +9133,124 @@
 </w:footnotes>
 </file>
 
-<file path=word/header1.xml><?xml version="1.0" encoding="utf-8"?>
-<w:hdr xmlns:wpc="http://schemas.microsoft.com/office/word/2010/wordprocessingCanvas" xmlns:cx="http://schemas.microsoft.com/office/drawing/2014/chartex" xmlns:cx1="http://schemas.microsoft.com/office/drawing/2015/9/8/chartex" xmlns:cx2="http://schemas.microsoft.com/office/drawing/2015/10/21/chartex" xmlns:cx3="http://schemas.microsoft.com/office/drawing/2016/5/9/chartex" xmlns:cx4="http://schemas.microsoft.com/office/drawing/2016/5/10/chartex" xmlns:cx5="http://schemas.microsoft.com/office/drawing/2016/5/11/chartex" xmlns:cx6="http://schemas.microsoft.com/office/drawing/2016/5/12/chartex" xmlns:cx7="http://schemas.microsoft.com/office/drawing/2016/5/13/chartex" xmlns:cx8="http://schemas.microsoft.com/office/drawing/2016/5/14/chartex" xmlns:mc="http://schemas.openxmlformats.org/markup-compatibility/2006" xmlns:aink="http://schemas.microsoft.com/office/drawing/2016/ink" xmlns:am3d="http://schemas.microsoft.com/office/drawing/2017/model3d" xmlns:o="urn:schemas-microsoft-com:office:office" xmlns:oel="http://schemas.microsoft.com/office/2019/extlst" xmlns:r="http://schemas.openxmlformats.org/officeDocument/2006/relationships" xmlns:m="http://schemas.openxmlformats.org/officeDocument/2006/math" xmlns:v="urn:schemas-microsoft-com:vml" xmlns:wp14="http://schemas.microsoft.com/office/word/2010/wordprocessingDrawing" xmlns:wp="http://schemas.openxmlformats.org/drawingml/2006/wordprocessingDrawing" xmlns:w10="urn:schemas-microsoft-com:office:word" xmlns:w="http://schemas.openxmlformats.org/wordprocessingml/2006/main" xmlns:w14="http://schemas.microsoft.com/office/word/2010/wordml" xmlns:w15="http://schemas.microsoft.com/office/word/2012/wordml" xmlns:w16cex="http://schemas.microsoft.com/office/word/2018/wordml/cex" xmlns:w16cid="http://schemas.microsoft.com/office/word/2016/wordml/cid" xmlns:w16="http://schemas.microsoft.com/office/word/2018/wordml" xmlns:w16sdtdh="http://schemas.microsoft.com/office/word/2020/wordml/sdtdatahash" xmlns:w16se="http://schemas.microsoft.com/office/word/2015/wordml/symex" xmlns:wpg="http://schemas.microsoft.com/office/word/2010/wordprocessingGroup" xmlns:wpi="http://schemas.microsoft.com/office/word/2010/wordprocessingInk" xmlns:wne="http://schemas.microsoft.com/office/word/2006/wordml" xmlns:wps="http://schemas.microsoft.com/office/word/2010/wordprocessingShape" mc:Ignorable="w14 w15 w16se w16cid w16 w16cex w16sdtdh wp14">
-  <w:p>
-    <w:pPr>
-      <w:pStyle w:val="Header"/>
-      <w:jc w:val="center"/>
+<file path=word/numbering.xml><?xml version="1.0" encoding="utf-8"?>
+<w:numbering xmlns:wpc="http://schemas.microsoft.com/office/word/2010/wordprocessingCanvas" xmlns:cx="http://schemas.microsoft.com/office/drawing/2014/chartex" xmlns:cx1="http://schemas.microsoft.com/office/drawing/2015/9/8/chartex" xmlns:cx2="http://schemas.microsoft.com/office/drawing/2015/10/21/chartex" xmlns:cx3="http://schemas.microsoft.com/office/drawing/2016/5/9/chartex" xmlns:cx4="http://schemas.microsoft.com/office/drawing/2016/5/10/chartex" xmlns:cx5="http://schemas.microsoft.com/office/drawing/2016/5/11/chartex" xmlns:cx6="http://schemas.microsoft.com/office/drawing/2016/5/12/chartex" xmlns:cx7="http://schemas.microsoft.com/office/drawing/2016/5/13/chartex" xmlns:cx8="http://schemas.microsoft.com/office/drawing/2016/5/14/chartex" xmlns:mc="http://schemas.openxmlformats.org/markup-compatibility/2006" xmlns:aink="http://schemas.microsoft.com/office/drawing/2016/ink" xmlns:am3d="http://schemas.microsoft.com/office/drawing/2017/model3d" xmlns:o="urn:schemas-microsoft-com:office:office" xmlns:oel="http://schemas.microsoft.com/office/2019/extlst" xmlns:r="http://schemas.openxmlformats.org/officeDocument/2006/relationships" xmlns:m="http://schemas.openxmlformats.org/officeDocument/2006/math" xmlns:v="urn:schemas-microsoft-com:vml" xmlns:wp14="http://schemas.microsoft.com/office/word/2010/wordprocessingDrawing" xmlns:wp="http://schemas.openxmlformats.org/drawingml/2006/wordprocessingDrawing" xmlns:w10="urn:schemas-microsoft-com:office:word" xmlns:w="http://schemas.openxmlformats.org/wordprocessingml/2006/main" xmlns:w14="http://schemas.microsoft.com/office/word/2010/wordml" xmlns:w15="http://schemas.microsoft.com/office/word/2012/wordml" xmlns:w16cex="http://schemas.microsoft.com/office/word/2018/wordml/cex" xmlns:w16cid="http://schemas.microsoft.com/office/word/2016/wordml/cid" xmlns:w16="http://schemas.microsoft.com/office/word/2018/wordml" xmlns:w16sdtdh="http://schemas.microsoft.com/office/word/2020/wordml/sdtdatahash" xmlns:w16se="http://schemas.microsoft.com/office/word/2015/wordml/symex" xmlns:wpg="http://schemas.microsoft.com/office/word/2010/wordprocessingGroup" xmlns:wpi="http://schemas.microsoft.com/office/word/2010/wordprocessingInk" xmlns:wne="http://schemas.microsoft.com/office/word/2006/wordml" xmlns:wps="http://schemas.microsoft.com/office/word/2010/wordprocessingShape" mc:Ignorable="w14 w15 w16se w16cid w16 w16cex w16sdtdh wp14">
+  <w:abstractNum w:abstractNumId="0" w15:restartNumberingAfterBreak="0">
+    <w:nsid w:val="64EE3B7C"/>
+    <w:multiLevelType w:val="hybridMultilevel"/>
+    <w:tmpl w:val="2006F474"/>
+    <w:lvl w:ilvl="0" w:tplc="0CFA11FA">
+      <w:numFmt w:val="bullet"/>
+      <w:lvlText w:val=""/>
+      <w:lvlJc w:val="left"/>
+      <w:pPr>
+        <w:ind w:left="720" w:hanging="360"/>
+      </w:pPr>
       <w:rPr>
-        <w:b/>
-        <w:bCs/>
-        <w:sz w:val="28"/>
-        <w:szCs w:val="32"/>
+        <w:rFonts w:ascii="Symbol" w:eastAsiaTheme="minorHAnsi" w:hAnsi="Symbol" w:cstheme="minorBidi" w:hint="default"/>
       </w:rPr>
-    </w:pPr>
-    <w:r>
+    </w:lvl>
+    <w:lvl w:ilvl="1" w:tplc="04090003" w:tentative="1">
+      <w:start w:val="1"/>
+      <w:numFmt w:val="bullet"/>
+      <w:lvlText w:val="o"/>
+      <w:lvlJc w:val="left"/>
+      <w:pPr>
+        <w:ind w:left="1440" w:hanging="360"/>
+      </w:pPr>
       <w:rPr>
-        <w:rFonts w:ascii="Nirmala UI" w:hAnsi="Nirmala UI" w:cs="Nirmala UI" w:hint="cs"/>
-        <w:b/>
-        <w:bCs/>
-        <w:sz w:val="24"/>
+        <w:rFonts w:ascii="Courier New" w:hAnsi="Courier New" w:cs="Courier New" w:hint="default"/>
       </w:rPr>
-      <w:t>মিক্স</w:t>
-    </w:r>
-    <w:r>
+    </w:lvl>
+    <w:lvl w:ilvl="2" w:tplc="04090005" w:tentative="1">
+      <w:start w:val="1"/>
+      <w:numFmt w:val="bullet"/>
+      <w:lvlText w:val=""/>
+      <w:lvlJc w:val="left"/>
+      <w:pPr>
+        <w:ind w:left="2160" w:hanging="360"/>
+      </w:pPr>
       <w:rPr>
-        <w:rFonts w:ascii="Nirmala UI" w:hAnsi="Nirmala UI" w:cs="Nirmala UI"/>
-        <w:b/>
-        <w:bCs/>
-        <w:sz w:val="24"/>
+        <w:rFonts w:ascii="Wingdings" w:hAnsi="Wingdings" w:hint="default"/>
       </w:rPr>
-      <w:t xml:space="preserve"> </w:t>
-    </w:r>
-    <w:r>
+    </w:lvl>
+    <w:lvl w:ilvl="3" w:tplc="04090001" w:tentative="1">
+      <w:start w:val="1"/>
+      <w:numFmt w:val="bullet"/>
+      <w:lvlText w:val=""/>
+      <w:lvlJc w:val="left"/>
+      <w:pPr>
+        <w:ind w:left="2880" w:hanging="360"/>
+      </w:pPr>
       <w:rPr>
-        <w:rFonts w:ascii="Nirmala UI" w:hAnsi="Nirmala UI" w:cs="Nirmala UI" w:hint="cs"/>
-        <w:b/>
-        <w:bCs/>
-        <w:sz w:val="24"/>
+        <w:rFonts w:ascii="Symbol" w:hAnsi="Symbol" w:hint="default"/>
       </w:rPr>
-      <w:t>মসলা</w:t>
-    </w:r>
-    <w:r>
+    </w:lvl>
+    <w:lvl w:ilvl="4" w:tplc="04090003" w:tentative="1">
+      <w:start w:val="1"/>
+      <w:numFmt w:val="bullet"/>
+      <w:lvlText w:val="o"/>
+      <w:lvlJc w:val="left"/>
+      <w:pPr>
+        <w:ind w:left="3600" w:hanging="360"/>
+      </w:pPr>
       <w:rPr>
-        <w:rFonts w:ascii="Nirmala UI" w:hAnsi="Nirmala UI" w:cs="Nirmala UI"/>
-        <w:b/>
-        <w:bCs/>
-        <w:sz w:val="24"/>
+        <w:rFonts w:ascii="Courier New" w:hAnsi="Courier New" w:cs="Courier New" w:hint="default"/>
       </w:rPr>
-      <w:t xml:space="preserve"> </w:t>
-    </w:r>
-    <w:r>
+    </w:lvl>
+    <w:lvl w:ilvl="5" w:tplc="04090005" w:tentative="1">
+      <w:start w:val="1"/>
+      <w:numFmt w:val="bullet"/>
+      <w:lvlText w:val=""/>
+      <w:lvlJc w:val="left"/>
+      <w:pPr>
+        <w:ind w:left="4320" w:hanging="360"/>
+      </w:pPr>
       <w:rPr>
-        <w:rFonts w:ascii="Nirmala UI" w:hAnsi="Nirmala UI" w:cs="Nirmala UI" w:hint="cs"/>
-        <w:b/>
-        <w:bCs/>
-        <w:sz w:val="24"/>
+        <w:rFonts w:ascii="Wingdings" w:hAnsi="Wingdings" w:hint="default"/>
       </w:rPr>
-      <w:t>রেসিপি</w:t>
-    </w:r>
-    <w:r>
+    </w:lvl>
+    <w:lvl w:ilvl="6" w:tplc="04090001" w:tentative="1">
+      <w:start w:val="1"/>
+      <w:numFmt w:val="bullet"/>
+      <w:lvlText w:val=""/>
+      <w:lvlJc w:val="left"/>
+      <w:pPr>
+        <w:ind w:left="5040" w:hanging="360"/>
+      </w:pPr>
       <w:rPr>
-        <w:rFonts w:ascii="Nirmala UI" w:hAnsi="Nirmala UI" w:cs="Nirmala UI"/>
-        <w:b/>
-        <w:bCs/>
-        <w:sz w:val="24"/>
+        <w:rFonts w:ascii="Symbol" w:hAnsi="Symbol" w:hint="default"/>
       </w:rPr>
-      <w:t xml:space="preserve"> </w:t>
-    </w:r>
-    <w:r>
+    </w:lvl>
+    <w:lvl w:ilvl="7" w:tplc="04090003" w:tentative="1">
+      <w:start w:val="1"/>
+      <w:numFmt w:val="bullet"/>
+      <w:lvlText w:val="o"/>
+      <w:lvlJc w:val="left"/>
+      <w:pPr>
+        <w:ind w:left="5760" w:hanging="360"/>
+      </w:pPr>
       <w:rPr>
-        <w:rFonts w:ascii="Nirmala UI" w:hAnsi="Nirmala UI" w:cs="Nirmala UI"/>
-        <w:b/>
-        <w:bCs/>
-        <w:sz w:val="24"/>
+        <w:rFonts w:ascii="Courier New" w:hAnsi="Courier New" w:cs="Courier New" w:hint="default"/>
       </w:rPr>
-      <w:t>(</w:t>
-    </w:r>
-    <w:r>
+    </w:lvl>
+    <w:lvl w:ilvl="8" w:tplc="04090005" w:tentative="1">
+      <w:start w:val="1"/>
+      <w:numFmt w:val="bullet"/>
+      <w:lvlText w:val=""/>
+      <w:lvlJc w:val="left"/>
+      <w:pPr>
+        <w:ind w:left="6480" w:hanging="360"/>
+      </w:pPr>
       <w:rPr>
-        <w:rFonts w:ascii="Nirmala UI" w:hAnsi="Nirmala UI" w:cs="Nirmala UI" w:hint="cs"/>
-        <w:b/>
-        <w:bCs/>
-        <w:sz w:val="24"/>
+        <w:rFonts w:ascii="Wingdings" w:hAnsi="Wingdings" w:hint="default"/>
       </w:rPr>
-      <w:t>২৫০</w:t>
-    </w:r>
-    <w:r>
-      <w:rPr>
-        <w:rFonts w:ascii="Nirmala UI" w:hAnsi="Nirmala UI" w:cs="Nirmala UI"/>
-        <w:b/>
-        <w:bCs/>
-        <w:sz w:val="24"/>
-      </w:rPr>
-      <w:t xml:space="preserve"> </w:t>
-    </w:r>
-    <w:r>
-      <w:rPr>
-        <w:rFonts w:ascii="Nirmala UI" w:hAnsi="Nirmala UI" w:cs="Nirmala UI" w:hint="cs"/>
-        <w:b/>
-        <w:bCs/>
-        <w:sz w:val="24"/>
-      </w:rPr>
-      <w:t>গ্রাম</w:t>
-    </w:r>
-    <w:r>
-      <w:rPr>
-        <w:rFonts w:ascii="Nirmala UI" w:hAnsi="Nirmala UI" w:cs="Nirmala UI"/>
-        <w:b/>
-        <w:bCs/>
-        <w:sz w:val="24"/>
-      </w:rPr>
-      <w:t>)</w:t>
-    </w:r>
-  </w:p>
-</w:hdr>
+    </w:lvl>
+  </w:abstractNum>
+  <w:num w:numId="1" w16cid:durableId="1059012591">
+    <w:abstractNumId w:val="0"/>
+  </w:num>
+</w:numbering>
 </file>
 
 <file path=word/styles.xml><?xml version="1.0" encoding="utf-8"?>
@@ -7152,6 +10314,139 @@
       </w:tcPr>
     </w:tblStylePr>
   </w:style>
+  <w:style w:type="table" w:styleId="GridTable4">
+    <w:name w:val="Grid Table 4"/>
+    <w:basedOn w:val="TableNormal"/>
+    <w:uiPriority w:val="49"/>
+    <w:rsid w:val="00AE1378"/>
+    <w:pPr>
+      <w:spacing w:after="0" w:line="240" w:lineRule="auto"/>
+    </w:pPr>
+    <w:tblPr>
+      <w:tblStyleRowBandSize w:val="1"/>
+      <w:tblStyleColBandSize w:val="1"/>
+      <w:tblBorders>
+        <w:top w:val="single" w:sz="4" w:space="0" w:color="666666" w:themeColor="text1" w:themeTint="99"/>
+        <w:left w:val="single" w:sz="4" w:space="0" w:color="666666" w:themeColor="text1" w:themeTint="99"/>
+        <w:bottom w:val="single" w:sz="4" w:space="0" w:color="666666" w:themeColor="text1" w:themeTint="99"/>
+        <w:right w:val="single" w:sz="4" w:space="0" w:color="666666" w:themeColor="text1" w:themeTint="99"/>
+        <w:insideH w:val="single" w:sz="4" w:space="0" w:color="666666" w:themeColor="text1" w:themeTint="99"/>
+        <w:insideV w:val="single" w:sz="4" w:space="0" w:color="666666" w:themeColor="text1" w:themeTint="99"/>
+      </w:tblBorders>
+    </w:tblPr>
+    <w:tblStylePr w:type="firstRow">
+      <w:rPr>
+        <w:b/>
+        <w:bCs/>
+        <w:color w:val="FFFFFF" w:themeColor="background1"/>
+      </w:rPr>
+      <w:tblPr/>
+      <w:tcPr>
+        <w:tcBorders>
+          <w:top w:val="single" w:sz="4" w:space="0" w:color="000000" w:themeColor="text1"/>
+          <w:left w:val="single" w:sz="4" w:space="0" w:color="000000" w:themeColor="text1"/>
+          <w:bottom w:val="single" w:sz="4" w:space="0" w:color="000000" w:themeColor="text1"/>
+          <w:right w:val="single" w:sz="4" w:space="0" w:color="000000" w:themeColor="text1"/>
+          <w:insideH w:val="nil"/>
+          <w:insideV w:val="nil"/>
+        </w:tcBorders>
+        <w:shd w:val="clear" w:color="auto" w:fill="000000" w:themeFill="text1"/>
+      </w:tcPr>
+    </w:tblStylePr>
+    <w:tblStylePr w:type="lastRow">
+      <w:rPr>
+        <w:b/>
+        <w:bCs/>
+      </w:rPr>
+      <w:tblPr/>
+      <w:tcPr>
+        <w:tcBorders>
+          <w:top w:val="double" w:sz="4" w:space="0" w:color="000000" w:themeColor="text1"/>
+        </w:tcBorders>
+      </w:tcPr>
+    </w:tblStylePr>
+    <w:tblStylePr w:type="firstCol">
+      <w:rPr>
+        <w:b/>
+        <w:bCs/>
+      </w:rPr>
+    </w:tblStylePr>
+    <w:tblStylePr w:type="lastCol">
+      <w:rPr>
+        <w:b/>
+        <w:bCs/>
+      </w:rPr>
+    </w:tblStylePr>
+    <w:tblStylePr w:type="band1Vert">
+      <w:tblPr/>
+      <w:tcPr>
+        <w:shd w:val="clear" w:color="auto" w:fill="CCCCCC" w:themeFill="text1" w:themeFillTint="33"/>
+      </w:tcPr>
+    </w:tblStylePr>
+    <w:tblStylePr w:type="band1Horz">
+      <w:tblPr/>
+      <w:tcPr>
+        <w:shd w:val="clear" w:color="auto" w:fill="CCCCCC" w:themeFill="text1" w:themeFillTint="33"/>
+      </w:tcPr>
+    </w:tblStylePr>
+  </w:style>
+  <w:style w:type="table" w:styleId="GridTable1Light">
+    <w:name w:val="Grid Table 1 Light"/>
+    <w:basedOn w:val="TableNormal"/>
+    <w:uiPriority w:val="46"/>
+    <w:rsid w:val="00AE1378"/>
+    <w:pPr>
+      <w:spacing w:after="0" w:line="240" w:lineRule="auto"/>
+    </w:pPr>
+    <w:tblPr>
+      <w:tblStyleRowBandSize w:val="1"/>
+      <w:tblStyleColBandSize w:val="1"/>
+      <w:tblBorders>
+        <w:top w:val="single" w:sz="4" w:space="0" w:color="999999" w:themeColor="text1" w:themeTint="66"/>
+        <w:left w:val="single" w:sz="4" w:space="0" w:color="999999" w:themeColor="text1" w:themeTint="66"/>
+        <w:bottom w:val="single" w:sz="4" w:space="0" w:color="999999" w:themeColor="text1" w:themeTint="66"/>
+        <w:right w:val="single" w:sz="4" w:space="0" w:color="999999" w:themeColor="text1" w:themeTint="66"/>
+        <w:insideH w:val="single" w:sz="4" w:space="0" w:color="999999" w:themeColor="text1" w:themeTint="66"/>
+        <w:insideV w:val="single" w:sz="4" w:space="0" w:color="999999" w:themeColor="text1" w:themeTint="66"/>
+      </w:tblBorders>
+    </w:tblPr>
+    <w:tblStylePr w:type="firstRow">
+      <w:rPr>
+        <w:b/>
+        <w:bCs/>
+      </w:rPr>
+      <w:tblPr/>
+      <w:tcPr>
+        <w:tcBorders>
+          <w:bottom w:val="single" w:sz="12" w:space="0" w:color="666666" w:themeColor="text1" w:themeTint="99"/>
+        </w:tcBorders>
+      </w:tcPr>
+    </w:tblStylePr>
+    <w:tblStylePr w:type="lastRow">
+      <w:rPr>
+        <w:b/>
+        <w:bCs/>
+      </w:rPr>
+      <w:tblPr/>
+      <w:tcPr>
+        <w:tcBorders>
+          <w:top w:val="double" w:sz="2" w:space="0" w:color="666666" w:themeColor="text1" w:themeTint="99"/>
+        </w:tcBorders>
+      </w:tcPr>
+    </w:tblStylePr>
+    <w:tblStylePr w:type="firstCol">
+      <w:rPr>
+        <w:b/>
+        <w:bCs/>
+      </w:rPr>
+    </w:tblStylePr>
+    <w:tblStylePr w:type="lastCol">
+      <w:rPr>
+        <w:b/>
+        <w:bCs/>
+      </w:rPr>
+    </w:tblStylePr>
+  </w:style>
 </w:styles>
 </file>
 

</xml_diff>